<commit_message>
Update Padrão Documentação ES2V2 2.docx
</commit_message>
<xml_diff>
--- a/Documentação/doc/Padrão Documentação ES2V2 2.docx
+++ b/Documentação/doc/Padrão Documentação ES2V2 2.docx
@@ -4268,7 +4268,7 @@
       </w:pPr>
       <w:r>
         <w:drawing>
-          <wp:inline wp14:editId="6778A5A9" wp14:anchorId="2778403D">
+          <wp:inline wp14:editId="7A315E6B" wp14:anchorId="2778403D">
             <wp:extent cx="2590764" cy="2208151"/>
             <wp:effectExtent l="0" t="0" r="635" b="1905"/>
             <wp:docPr id="1147765045" name="Imagem 1" descr="Ícone&#10;&#10;Descrição gerada automaticamente" title=""/>
@@ -4283,7 +4283,7 @@
                     <pic:cNvPicPr/>
                   </pic:nvPicPr>
                   <pic:blipFill>
-                    <a:blip r:embed="Ra7d45653954b44db">
+                    <a:blip r:embed="R2a35c049ac9d43dc">
                       <a:extLst>
                         <a:ext xmlns:a="http://schemas.openxmlformats.org/drawingml/2006/main" uri="{28A0092B-C50C-407E-A947-70E740481C1C}">
                           <a14:useLocalDpi val="0"/>
@@ -4361,7 +4361,7 @@
       </w:pPr>
       <w:r>
         <w:drawing>
-          <wp:inline wp14:editId="526EB77D" wp14:anchorId="5A4AC69C">
+          <wp:inline wp14:editId="26EBF99B" wp14:anchorId="5A4AC69C">
             <wp:extent cx="2439062" cy="1971902"/>
             <wp:effectExtent l="0" t="0" r="0" b="0"/>
             <wp:docPr id="332488716" name="" title=""/>
@@ -4376,7 +4376,7 @@
                     <pic:cNvPicPr/>
                   </pic:nvPicPr>
                   <pic:blipFill>
-                    <a:blip r:embed="R8edd60d4aef34a2a">
+                    <a:blip r:embed="R5315ee6d65244cbf">
                       <a:extLst>
                         <a:ext xmlns:a="http://schemas.openxmlformats.org/drawingml/2006/main" uri="{28A0092B-C50C-407E-A947-70E740481C1C}">
                           <a14:useLocalDpi val="0"/>
@@ -4531,15 +4531,20 @@
     </w:p>
     <w:p>
       <w:r>
+        <w:rPr/>
         <w:t xml:space="preserve">A meta do projeto é criar um sistema para a </w:t>
       </w:r>
-      <w:proofErr w:type="spellStart"/>
-      <w:r>
+      <w:r>
+        <w:rPr/>
         <w:t>marmitaria</w:t>
       </w:r>
-      <w:proofErr w:type="spellEnd"/>
-      <w:r>
-        <w:t>, que possa aprimorar e integrar processos como o registro de pedidos, administração de estoque, controle de entregas, administração de pagamentos e geração de relatórios financeiros. O objetivo é trocar os processos manuais por uma plataforma digital eficaz, garantindo maior rapidez na operação e minimizando falhas. Adicionalmente, o sistema visa melhorar a satisfação dos clientes, oferecendo personalização de pedidos, diversas opções de pagamento e, no futuro, assistência para pedidos online. Assim, o objetivo do projeto é fomentar uma administração mais estruturada e estratégica, simplificando a administração da empresa e proporcionando uma experiência de compra mais conveniente e prazerosa para os clientes.</w:t>
+      <w:r>
+        <w:rPr/>
+        <w:t>, que possa aprimorar e integrar processos como o registro de pedidos, administração de estoque e geração de relatórios financeiros. O objetivo é trocar os processos manuais por uma plataforma digital eficaz, garantindo maior rapidez na operação e minimizando falhas. Adicionalmente, o sistema visa melhorar a satisfação dos clientes, oferecendo personalização de pedidos, diversas opções de pagamento e, no futuro, assistência para pedidos online. Assim, o objetivo do projeto é fomentar uma administração mais estruturada e estratégica, simplificando a administração da empresa</w:t>
+      </w:r>
+      <w:r>
+        <w:rPr/>
+        <w:t>.</w:t>
       </w:r>
     </w:p>
     <w:p>
@@ -12567,7 +12572,7 @@
       </w:pPr>
       <w:r>
         <w:drawing>
-          <wp:inline wp14:editId="57615BE7" wp14:anchorId="778872B9">
+          <wp:inline wp14:editId="0B1074B0" wp14:anchorId="778872B9">
             <wp:extent cx="5010148" cy="4551650"/>
             <wp:effectExtent l="0" t="0" r="0" b="1905"/>
             <wp:docPr id="1324894668" name="Imagem 4" title=""/>
@@ -12582,7 +12587,7 @@
                     <pic:cNvPicPr/>
                   </pic:nvPicPr>
                   <pic:blipFill>
-                    <a:blip r:embed="Re0d2a77744854bbc">
+                    <a:blip r:embed="R01c0fb0b368d4c5c">
                       <a:extLst xmlns:a="http://schemas.openxmlformats.org/drawingml/2006/main">
                         <a:ext uri="{28A0092B-C50C-407E-A947-70E740481C1C}">
                           <a14:useLocalDpi xmlns:a14="http://schemas.microsoft.com/office/drawing/2010/main" val="0"/>
@@ -12634,7 +12639,7 @@
     <w:p>
       <w:r>
         <w:drawing>
-          <wp:inline wp14:editId="61177E51" wp14:anchorId="651B9A39">
+          <wp:inline wp14:editId="3188F61C" wp14:anchorId="651B9A39">
             <wp:extent cx="5724524" cy="6429375"/>
             <wp:effectExtent l="0" t="0" r="9525" b="9525"/>
             <wp:docPr id="555210865" name="Imagem 5" title=""/>
@@ -12649,7 +12654,7 @@
                     <pic:cNvPicPr/>
                   </pic:nvPicPr>
                   <pic:blipFill>
-                    <a:blip r:embed="R90d9c9e7b3d341a7">
+                    <a:blip r:embed="R49eed9d517054451">
                       <a:extLst xmlns:a="http://schemas.openxmlformats.org/drawingml/2006/main">
                         <a:ext uri="{28A0092B-C50C-407E-A947-70E740481C1C}">
                           <a14:useLocalDpi xmlns:a14="http://schemas.microsoft.com/office/drawing/2010/main" val="0"/>
@@ -12703,7 +12708,7 @@
       </w:pPr>
       <w:r>
         <w:drawing>
-          <wp:inline wp14:editId="431FAEC1" wp14:anchorId="1FBA639F">
+          <wp:inline wp14:editId="15654438" wp14:anchorId="1FBA639F">
             <wp:extent cx="5724524" cy="3371850"/>
             <wp:effectExtent l="0" t="0" r="0" b="0"/>
             <wp:docPr id="386486584" name="" title=""/>
@@ -12718,7 +12723,7 @@
                     <pic:cNvPicPr/>
                   </pic:nvPicPr>
                   <pic:blipFill>
-                    <a:blip r:embed="Re04a7b381be84ecb">
+                    <a:blip r:embed="R05fb3506f7304d80">
                       <a:extLst>
                         <a:ext xmlns:a="http://schemas.openxmlformats.org/drawingml/2006/main" uri="{28A0092B-C50C-407E-A947-70E740481C1C}">
                           <a14:useLocalDpi val="0"/>
@@ -13099,7 +13104,7 @@
       </w:pPr>
       <w:r>
         <w:drawing>
-          <wp:inline wp14:editId="4C7F33EE" wp14:anchorId="0D9C4CC7">
+          <wp:inline wp14:editId="32C71C3C" wp14:anchorId="0D9C4CC7">
             <wp:extent cx="5724524" cy="2628900"/>
             <wp:effectExtent l="0" t="0" r="0" b="0"/>
             <wp:docPr id="2045576326" name="" title=""/>
@@ -13114,7 +13119,7 @@
                     <pic:cNvPicPr/>
                   </pic:nvPicPr>
                   <pic:blipFill>
-                    <a:blip r:embed="R681fec5e263143d4">
+                    <a:blip r:embed="Rb0637d87236a4334">
                       <a:extLst>
                         <a:ext xmlns:a="http://schemas.openxmlformats.org/drawingml/2006/main" uri="{28A0092B-C50C-407E-A947-70E740481C1C}">
                           <a14:useLocalDpi val="0"/>
@@ -13163,7 +13168,7 @@
       </w:pPr>
       <w:r>
         <w:drawing>
-          <wp:inline wp14:editId="0EDD1CAC" wp14:anchorId="2DE66B9F">
+          <wp:inline wp14:editId="761A98F7" wp14:anchorId="2DE66B9F">
             <wp:extent cx="5724524" cy="2828925"/>
             <wp:effectExtent l="0" t="0" r="0" b="0"/>
             <wp:docPr id="1883389711" name="" title=""/>
@@ -13178,7 +13183,7 @@
                     <pic:cNvPicPr/>
                   </pic:nvPicPr>
                   <pic:blipFill>
-                    <a:blip r:embed="R937fb9c0de28442d">
+                    <a:blip r:embed="Rcdbbab026d70447c">
                       <a:extLst>
                         <a:ext xmlns:a="http://schemas.openxmlformats.org/drawingml/2006/main" uri="{28A0092B-C50C-407E-A947-70E740481C1C}">
                           <a14:useLocalDpi val="0"/>
@@ -13232,7 +13237,7 @@
       </w:pPr>
       <w:r>
         <w:drawing>
-          <wp:inline wp14:editId="18AA677F" wp14:anchorId="4CA41741">
+          <wp:inline wp14:editId="46FDA06F" wp14:anchorId="4CA41741">
             <wp:extent cx="5724524" cy="2828925"/>
             <wp:effectExtent l="0" t="0" r="0" b="0"/>
             <wp:docPr id="1672164386" name="" title=""/>
@@ -13247,7 +13252,7 @@
                     <pic:cNvPicPr/>
                   </pic:nvPicPr>
                   <pic:blipFill>
-                    <a:blip r:embed="Rbfc9c0e65af54eb3">
+                    <a:blip r:embed="R6fd9543f39494b11">
                       <a:extLst>
                         <a:ext xmlns:a="http://schemas.openxmlformats.org/drawingml/2006/main" uri="{28A0092B-C50C-407E-A947-70E740481C1C}">
                           <a14:useLocalDpi val="0"/>
@@ -13296,7 +13301,7 @@
       </w:pPr>
       <w:r>
         <w:drawing>
-          <wp:inline wp14:editId="48BA1CE0" wp14:anchorId="2D690EE6">
+          <wp:inline wp14:editId="42C59287" wp14:anchorId="2D690EE6">
             <wp:extent cx="5724524" cy="2581275"/>
             <wp:effectExtent l="0" t="0" r="0" b="0"/>
             <wp:docPr id="989722030" name="" title=""/>
@@ -13311,7 +13316,7 @@
                     <pic:cNvPicPr/>
                   </pic:nvPicPr>
                   <pic:blipFill>
-                    <a:blip r:embed="Rbba9505529d84e4b">
+                    <a:blip r:embed="Rcabb7a7e93b84dcf">
                       <a:extLst>
                         <a:ext xmlns:a="http://schemas.openxmlformats.org/drawingml/2006/main" uri="{28A0092B-C50C-407E-A947-70E740481C1C}">
                           <a14:useLocalDpi val="0"/>
@@ -13385,7 +13390,7 @@
       </w:pPr>
       <w:r>
         <w:drawing>
-          <wp:inline wp14:editId="3A668CB5" wp14:anchorId="07B166F3">
+          <wp:inline wp14:editId="050F8E7B" wp14:anchorId="07B166F3">
             <wp:extent cx="6019798" cy="2974843"/>
             <wp:effectExtent l="0" t="0" r="0" b="0"/>
             <wp:docPr id="1119611704" name="" title=""/>
@@ -13400,7 +13405,7 @@
                     <pic:cNvPicPr/>
                   </pic:nvPicPr>
                   <pic:blipFill>
-                    <a:blip r:embed="R1c783c76495c4343">
+                    <a:blip r:embed="R9e87d807b95c4ecb">
                       <a:extLst>
                         <a:ext xmlns:a="http://schemas.openxmlformats.org/drawingml/2006/main" uri="{28A0092B-C50C-407E-A947-70E740481C1C}">
                           <a14:useLocalDpi val="0"/>

</xml_diff>

<commit_message>
Versão mais recente da doc
Revisados todos os tópico e feito o possível para deixar tudo completo
</commit_message>
<xml_diff>
--- a/Documentação/doc/Padrão Documentação ES2V2 2.docx
+++ b/Documentação/doc/Padrão Documentação ES2V2 2.docx
@@ -6819,385 +6819,9 @@
         </w:rPr>
       </w:pPr>
     </w:p>
-    <w:tbl>
-      <w:tblPr>
-        <w:tblStyle w:val="Tabelacomgrade"/>
-        <w:tblW w:w="0" w:type="auto"/>
-        <w:tblLayout w:type="fixed"/>
-        <w:tblLook w:val="06A0" w:firstRow="1" w:lastRow="0" w:firstColumn="1" w:lastColumn="0" w:noHBand="1" w:noVBand="1"/>
-      </w:tblPr>
-      <w:tblGrid>
-        <w:gridCol w:w="1815"/>
-        <w:gridCol w:w="7200"/>
-      </w:tblGrid>
-      <w:tr>
-        <w:trPr>
-          <w:trHeight w:val="300"/>
-        </w:trPr>
-        <w:tc>
-          <w:tcPr>
-            <w:tcW w:w="1815" w:type="dxa"/>
-          </w:tcPr>
-          <w:p>
-            <w:pPr>
-              <w:rPr>
-                <w:rFonts w:ascii="Aptos" w:hAnsi="Aptos"/>
-                <w:b/>
-                <w:bCs/>
-              </w:rPr>
-            </w:pPr>
-            <w:r>
-              <w:rPr>
-                <w:rFonts w:ascii="Aptos" w:hAnsi="Aptos"/>
-                <w:b/>
-                <w:bCs/>
-              </w:rPr>
-              <w:t>Requisito</w:t>
-            </w:r>
-          </w:p>
-        </w:tc>
-        <w:tc>
-          <w:tcPr>
-            <w:tcW w:w="7200" w:type="dxa"/>
-          </w:tcPr>
-          <w:p>
-            <w:pPr>
-              <w:rPr>
-                <w:rFonts w:ascii="Aptos" w:hAnsi="Aptos"/>
-              </w:rPr>
-            </w:pPr>
-            <w:r>
-              <w:rPr>
-                <w:rFonts w:ascii="Aptos" w:hAnsi="Aptos" w:eastAsia="Aptos" w:cs="Aptos"/>
-              </w:rPr>
-              <w:t>Alerta de Baixo Estoque</w:t>
-            </w:r>
-          </w:p>
-        </w:tc>
-      </w:tr>
-      <w:tr>
-        <w:trPr>
-          <w:trHeight w:val="300"/>
-        </w:trPr>
-        <w:tc>
-          <w:tcPr>
-            <w:tcW w:w="1815" w:type="dxa"/>
-          </w:tcPr>
-          <w:p>
-            <w:pPr>
-              <w:rPr>
-                <w:rFonts w:ascii="Aptos" w:hAnsi="Aptos"/>
-                <w:b/>
-                <w:bCs/>
-              </w:rPr>
-            </w:pPr>
-            <w:r>
-              <w:rPr>
-                <w:rFonts w:ascii="Aptos" w:hAnsi="Aptos"/>
-                <w:b/>
-                <w:bCs/>
-              </w:rPr>
-              <w:t>Identificador</w:t>
-            </w:r>
-          </w:p>
-        </w:tc>
-        <w:tc>
-          <w:tcPr>
-            <w:tcW w:w="7200" w:type="dxa"/>
-          </w:tcPr>
-          <w:p>
-            <w:pPr>
-              <w:spacing w:line="279" w:lineRule="auto"/>
-              <w:rPr>
-                <w:rFonts w:ascii="Aptos" w:hAnsi="Aptos"/>
-              </w:rPr>
-            </w:pPr>
-            <w:r>
-              <w:rPr>
-                <w:rFonts w:ascii="Aptos" w:hAnsi="Aptos"/>
-              </w:rPr>
-              <w:t>REQF05</w:t>
-            </w:r>
-          </w:p>
-        </w:tc>
-      </w:tr>
-      <w:tr>
-        <w:trPr>
-          <w:trHeight w:val="300"/>
-        </w:trPr>
-        <w:tc>
-          <w:tcPr>
-            <w:tcW w:w="1815" w:type="dxa"/>
-          </w:tcPr>
-          <w:p>
-            <w:pPr>
-              <w:rPr>
-                <w:rFonts w:ascii="Aptos" w:hAnsi="Aptos"/>
-                <w:b/>
-                <w:bCs/>
-              </w:rPr>
-            </w:pPr>
-            <w:r>
-              <w:rPr>
-                <w:rFonts w:ascii="Aptos" w:hAnsi="Aptos"/>
-                <w:b/>
-                <w:bCs/>
-              </w:rPr>
-              <w:t>Descrição</w:t>
-            </w:r>
-          </w:p>
-        </w:tc>
-        <w:tc>
-          <w:tcPr>
-            <w:tcW w:w="7200" w:type="dxa"/>
-          </w:tcPr>
-          <w:p>
-            <w:pPr>
-              <w:rPr>
-                <w:rFonts w:ascii="Aptos" w:hAnsi="Aptos"/>
-              </w:rPr>
-            </w:pPr>
-            <w:r>
-              <w:rPr>
-                <w:rFonts w:ascii="Aptos" w:hAnsi="Aptos" w:eastAsia="Aptos" w:cs="Aptos"/>
-              </w:rPr>
-              <w:t>O sistema deve notificar o usuário quando o nível de estoque de um ingrediente atingir um limite mínimo.</w:t>
-            </w:r>
-          </w:p>
-          <w:p>
-            <w:pPr>
-              <w:rPr>
-                <w:rFonts w:ascii="Aptos" w:hAnsi="Aptos" w:eastAsia="Aptos" w:cs="Aptos"/>
-              </w:rPr>
-            </w:pPr>
-          </w:p>
-          <w:p>
-            <w:pPr>
-              <w:pStyle w:val="PargrafodaLista"/>
-              <w:numPr>
-                <w:ilvl w:val="0"/>
-                <w:numId w:val="16"/>
-              </w:numPr>
-              <w:suppressAutoHyphens w:val="0"/>
-              <w:spacing w:line="240" w:lineRule="auto"/>
-              <w:jc w:val="left"/>
-              <w:rPr>
-                <w:rFonts w:ascii="Aptos" w:hAnsi="Aptos" w:eastAsia="Aptos" w:cs="Aptos"/>
-              </w:rPr>
-            </w:pPr>
-            <w:r>
-              <w:rPr>
-                <w:rFonts w:ascii="Aptos" w:hAnsi="Aptos" w:eastAsia="Aptos" w:cs="Aptos"/>
-              </w:rPr>
-              <w:t>O sistema deve permitir que o usuário defina um nível mínimo para cada ingrediente.</w:t>
-            </w:r>
-          </w:p>
-          <w:p>
-            <w:pPr>
-              <w:pStyle w:val="PargrafodaLista"/>
-              <w:numPr>
-                <w:ilvl w:val="0"/>
-                <w:numId w:val="16"/>
-              </w:numPr>
-              <w:suppressAutoHyphens w:val="0"/>
-              <w:spacing w:line="240" w:lineRule="auto"/>
-              <w:jc w:val="left"/>
-              <w:rPr>
-                <w:rFonts w:ascii="Aptos" w:hAnsi="Aptos" w:eastAsia="Aptos" w:cs="Aptos"/>
-              </w:rPr>
-            </w:pPr>
-            <w:r>
-              <w:rPr>
-                <w:rFonts w:ascii="Aptos" w:hAnsi="Aptos" w:eastAsia="Aptos" w:cs="Aptos"/>
-              </w:rPr>
-              <w:t>Quando o estoque atingir esse nível, uma notificação será gerada na interface e/ou enviada por e-mail.</w:t>
-            </w:r>
-          </w:p>
-        </w:tc>
-      </w:tr>
-      <w:tr>
-        <w:trPr>
-          <w:trHeight w:val="300"/>
-        </w:trPr>
-        <w:tc>
-          <w:tcPr>
-            <w:tcW w:w="1815" w:type="dxa"/>
-          </w:tcPr>
-          <w:p>
-            <w:pPr>
-              <w:rPr>
-                <w:rFonts w:ascii="Aptos" w:hAnsi="Aptos"/>
-                <w:b/>
-                <w:bCs/>
-              </w:rPr>
-            </w:pPr>
-            <w:r>
-              <w:rPr>
-                <w:rFonts w:ascii="Aptos" w:hAnsi="Aptos"/>
-                <w:b/>
-                <w:bCs/>
-              </w:rPr>
-              <w:t>Prioridade</w:t>
-            </w:r>
-          </w:p>
-        </w:tc>
-        <w:tc>
-          <w:tcPr>
-            <w:tcW w:w="7200" w:type="dxa"/>
-          </w:tcPr>
-          <w:p>
-            <w:pPr>
-              <w:rPr>
-                <w:rFonts w:ascii="Aptos" w:hAnsi="Aptos" w:eastAsia="Aptos" w:cs="Aptos"/>
-              </w:rPr>
-            </w:pPr>
-            <w:r>
-              <w:rPr>
-                <w:rFonts w:ascii="Aptos" w:hAnsi="Aptos" w:eastAsia="Aptos" w:cs="Aptos"/>
-              </w:rPr>
-              <w:t>Média</w:t>
-            </w:r>
-          </w:p>
-        </w:tc>
-      </w:tr>
-      <w:tr>
-        <w:trPr>
-          <w:trHeight w:val="300"/>
-        </w:trPr>
-        <w:tc>
-          <w:tcPr>
-            <w:tcW w:w="1815" w:type="dxa"/>
-          </w:tcPr>
-          <w:p>
-            <w:pPr>
-              <w:rPr>
-                <w:rFonts w:ascii="Aptos" w:hAnsi="Aptos"/>
-                <w:b/>
-                <w:bCs/>
-              </w:rPr>
-            </w:pPr>
-            <w:r>
-              <w:rPr>
-                <w:rFonts w:ascii="Aptos" w:hAnsi="Aptos"/>
-                <w:b/>
-                <w:bCs/>
-              </w:rPr>
-              <w:t>Dependência</w:t>
-            </w:r>
-          </w:p>
-        </w:tc>
-        <w:tc>
-          <w:tcPr>
-            <w:tcW w:w="7200" w:type="dxa"/>
-          </w:tcPr>
-          <w:p>
-            <w:pPr>
-              <w:rPr>
-                <w:rFonts w:ascii="Aptos" w:hAnsi="Aptos"/>
-              </w:rPr>
-            </w:pPr>
-            <w:r>
-              <w:rPr>
-                <w:rFonts w:ascii="Aptos" w:hAnsi="Aptos"/>
-              </w:rPr>
-              <w:t>Não há dependência</w:t>
-            </w:r>
-          </w:p>
-        </w:tc>
-      </w:tr>
-      <w:tr>
-        <w:trPr>
-          <w:trHeight w:val="300"/>
-        </w:trPr>
-        <w:tc>
-          <w:tcPr>
-            <w:tcW w:w="1815" w:type="dxa"/>
-          </w:tcPr>
-          <w:p>
-            <w:pPr>
-              <w:rPr>
-                <w:rFonts w:ascii="Aptos" w:hAnsi="Aptos"/>
-                <w:b/>
-                <w:bCs/>
-              </w:rPr>
-            </w:pPr>
-            <w:r>
-              <w:rPr>
-                <w:rFonts w:ascii="Aptos" w:hAnsi="Aptos"/>
-                <w:b/>
-                <w:bCs/>
-              </w:rPr>
-              <w:t>Restrições</w:t>
-            </w:r>
-          </w:p>
-        </w:tc>
-        <w:tc>
-          <w:tcPr>
-            <w:tcW w:w="7200" w:type="dxa"/>
-          </w:tcPr>
-          <w:p>
-            <w:pPr>
-              <w:rPr>
-                <w:rFonts w:ascii="Aptos" w:hAnsi="Aptos"/>
-              </w:rPr>
-            </w:pPr>
-            <w:r>
-              <w:rPr>
-                <w:rFonts w:ascii="Aptos" w:hAnsi="Aptos"/>
-              </w:rPr>
-              <w:t>Não há Restrição</w:t>
-            </w:r>
-          </w:p>
-        </w:tc>
-      </w:tr>
-      <w:tr>
-        <w:trPr>
-          <w:trHeight w:val="300"/>
-        </w:trPr>
-        <w:tc>
-          <w:tcPr>
-            <w:tcW w:w="1815" w:type="dxa"/>
-          </w:tcPr>
-          <w:p>
-            <w:pPr>
-              <w:rPr>
-                <w:rFonts w:ascii="Aptos" w:hAnsi="Aptos"/>
-                <w:b/>
-                <w:bCs/>
-              </w:rPr>
-            </w:pPr>
-            <w:r>
-              <w:rPr>
-                <w:rFonts w:ascii="Aptos" w:hAnsi="Aptos"/>
-                <w:b/>
-                <w:bCs/>
-              </w:rPr>
-              <w:t>Ator(es)</w:t>
-            </w:r>
-          </w:p>
-        </w:tc>
-        <w:tc>
-          <w:tcPr>
-            <w:tcW w:w="7200" w:type="dxa"/>
-          </w:tcPr>
-          <w:p>
-            <w:pPr>
-              <w:rPr>
-                <w:rFonts w:ascii="Aptos" w:hAnsi="Aptos"/>
-              </w:rPr>
-            </w:pPr>
-            <w:r>
-              <w:rPr>
-                <w:rFonts w:ascii="Aptos" w:hAnsi="Aptos"/>
-              </w:rPr>
-              <w:t>Administrador</w:t>
-            </w:r>
-          </w:p>
-        </w:tc>
-      </w:tr>
-    </w:tbl>
-    <w:p>
-      <w:pPr>
+    <w:p>
+      <w:pPr>
+        <w:pStyle w:val="Normal"/>
         <w:rPr>
           <w:rFonts w:ascii="Aptos" w:hAnsi="Aptos" w:eastAsia="Aptos" w:cs="Aptos"/>
           <w:color w:val="000000" w:themeColor="text1"/>
@@ -7208,9 +6832,10 @@
     </w:p>
     <w:p>
       <w:pPr>
+        <w:pStyle w:val="Normal"/>
         <w:rPr>
           <w:rFonts w:ascii="Aptos" w:hAnsi="Aptos" w:eastAsia="Aptos" w:cs="Aptos"/>
-          <w:color w:val="000000" w:themeColor="text1"/>
+          <w:color w:val="000000" w:themeColor="text1" w:themeTint="FF" w:themeShade="FF"/>
           <w:sz w:val="24"/>
           <w:szCs w:val="24"/>
         </w:rPr>
@@ -7218,9 +6843,10 @@
     </w:p>
     <w:p>
       <w:pPr>
+        <w:pStyle w:val="Normal"/>
         <w:rPr>
           <w:rFonts w:ascii="Aptos" w:hAnsi="Aptos" w:eastAsia="Aptos" w:cs="Aptos"/>
-          <w:color w:val="000000" w:themeColor="text1"/>
+          <w:color w:val="000000" w:themeColor="text1" w:themeTint="FF" w:themeShade="FF"/>
           <w:sz w:val="24"/>
           <w:szCs w:val="24"/>
         </w:rPr>
@@ -7228,9 +6854,10 @@
     </w:p>
     <w:p>
       <w:pPr>
+        <w:pStyle w:val="Normal"/>
         <w:rPr>
           <w:rFonts w:ascii="Aptos" w:hAnsi="Aptos" w:eastAsia="Aptos" w:cs="Aptos"/>
-          <w:color w:val="000000" w:themeColor="text1"/>
+          <w:color w:val="000000" w:themeColor="text1" w:themeTint="FF" w:themeShade="FF"/>
           <w:sz w:val="24"/>
           <w:szCs w:val="24"/>
         </w:rPr>
@@ -7238,9 +6865,10 @@
     </w:p>
     <w:p>
       <w:pPr>
+        <w:pStyle w:val="Normal"/>
         <w:rPr>
           <w:rFonts w:ascii="Aptos" w:hAnsi="Aptos" w:eastAsia="Aptos" w:cs="Aptos"/>
-          <w:color w:val="000000" w:themeColor="text1"/>
+          <w:color w:val="000000" w:themeColor="text1" w:themeTint="FF" w:themeShade="FF"/>
           <w:sz w:val="24"/>
           <w:szCs w:val="24"/>
         </w:rPr>
@@ -7248,9 +6876,10 @@
     </w:p>
     <w:p>
       <w:pPr>
+        <w:pStyle w:val="Normal"/>
         <w:rPr>
           <w:rFonts w:ascii="Aptos" w:hAnsi="Aptos" w:eastAsia="Aptos" w:cs="Aptos"/>
-          <w:color w:val="000000" w:themeColor="text1"/>
+          <w:color w:val="000000" w:themeColor="text1" w:themeTint="FF" w:themeShade="FF"/>
           <w:sz w:val="24"/>
           <w:szCs w:val="24"/>
         </w:rPr>
@@ -7258,9 +6887,10 @@
     </w:p>
     <w:p>
       <w:pPr>
+        <w:pStyle w:val="Normal"/>
         <w:rPr>
           <w:rFonts w:ascii="Aptos" w:hAnsi="Aptos" w:eastAsia="Aptos" w:cs="Aptos"/>
-          <w:color w:val="000000" w:themeColor="text1"/>
+          <w:color w:val="000000" w:themeColor="text1" w:themeTint="FF" w:themeShade="FF"/>
           <w:sz w:val="24"/>
           <w:szCs w:val="24"/>
         </w:rPr>
@@ -7268,9 +6898,10 @@
     </w:p>
     <w:p>
       <w:pPr>
+        <w:pStyle w:val="Normal"/>
         <w:rPr>
           <w:rFonts w:ascii="Aptos" w:hAnsi="Aptos" w:eastAsia="Aptos" w:cs="Aptos"/>
-          <w:color w:val="000000" w:themeColor="text1"/>
+          <w:color w:val="000000" w:themeColor="text1" w:themeTint="FF" w:themeShade="FF"/>
           <w:sz w:val="24"/>
           <w:szCs w:val="24"/>
         </w:rPr>
@@ -7278,9 +6909,10 @@
     </w:p>
     <w:p>
       <w:pPr>
+        <w:pStyle w:val="Normal"/>
         <w:rPr>
           <w:rFonts w:ascii="Aptos" w:hAnsi="Aptos" w:eastAsia="Aptos" w:cs="Aptos"/>
-          <w:color w:val="000000" w:themeColor="text1"/>
+          <w:color w:val="000000" w:themeColor="text1" w:themeTint="FF" w:themeShade="FF"/>
           <w:sz w:val="24"/>
           <w:szCs w:val="24"/>
         </w:rPr>
@@ -7288,539 +6920,15 @@
     </w:p>
     <w:p>
       <w:pPr>
+        <w:pStyle w:val="Normal"/>
         <w:rPr>
           <w:rFonts w:ascii="Aptos" w:hAnsi="Aptos" w:eastAsia="Aptos" w:cs="Aptos"/>
-          <w:color w:val="000000" w:themeColor="text1"/>
+          <w:color w:val="000000" w:themeColor="text1" w:themeTint="FF" w:themeShade="FF"/>
           <w:sz w:val="24"/>
           <w:szCs w:val="24"/>
         </w:rPr>
       </w:pPr>
     </w:p>
-    <w:p>
-      <w:pPr>
-        <w:rPr>
-          <w:rFonts w:ascii="Aptos" w:hAnsi="Aptos" w:eastAsia="Aptos" w:cs="Aptos"/>
-          <w:color w:val="000000" w:themeColor="text1"/>
-          <w:sz w:val="24"/>
-          <w:szCs w:val="24"/>
-        </w:rPr>
-      </w:pPr>
-    </w:p>
-    <w:p>
-      <w:pPr>
-        <w:rPr>
-          <w:rFonts w:ascii="Aptos" w:hAnsi="Aptos" w:eastAsia="Aptos" w:cs="Aptos"/>
-          <w:color w:val="000000" w:themeColor="text1"/>
-          <w:sz w:val="24"/>
-          <w:szCs w:val="24"/>
-        </w:rPr>
-      </w:pPr>
-    </w:p>
-    <w:p>
-      <w:pPr>
-        <w:rPr>
-          <w:rFonts w:ascii="Aptos" w:hAnsi="Aptos" w:eastAsia="Aptos" w:cs="Aptos"/>
-          <w:color w:val="000000" w:themeColor="text1"/>
-          <w:sz w:val="24"/>
-          <w:szCs w:val="24"/>
-        </w:rPr>
-      </w:pPr>
-    </w:p>
-    <w:tbl>
-      <w:tblPr>
-        <w:tblStyle w:val="Tabelacomgrade"/>
-        <w:tblW w:w="0" w:type="auto"/>
-        <w:tblBorders>
-          <w:top w:val="single" w:color="auto" w:sz="6" w:space="0"/>
-          <w:left w:val="single" w:color="auto" w:sz="6" w:space="0"/>
-          <w:bottom w:val="single" w:color="auto" w:sz="6" w:space="0"/>
-          <w:right w:val="single" w:color="auto" w:sz="6" w:space="0"/>
-        </w:tblBorders>
-        <w:tblLayout w:type="fixed"/>
-        <w:tblLook w:val="06A0" w:firstRow="1" w:lastRow="0" w:firstColumn="1" w:lastColumn="0" w:noHBand="1" w:noVBand="1"/>
-      </w:tblPr>
-      <w:tblGrid>
-        <w:gridCol w:w="1800"/>
-        <w:gridCol w:w="7200"/>
-      </w:tblGrid>
-      <w:tr>
-        <w:trPr>
-          <w:trHeight w:val="300"/>
-        </w:trPr>
-        <w:tc>
-          <w:tcPr>
-            <w:tcW w:w="1800" w:type="dxa"/>
-            <w:tcMar>
-              <w:left w:w="105" w:type="dxa"/>
-              <w:right w:w="105" w:type="dxa"/>
-            </w:tcMar>
-          </w:tcPr>
-          <w:p>
-            <w:pPr>
-              <w:rPr>
-                <w:rFonts w:ascii="Aptos" w:hAnsi="Aptos" w:eastAsia="Aptos" w:cs="Aptos"/>
-                <w:sz w:val="24"/>
-                <w:szCs w:val="24"/>
-              </w:rPr>
-            </w:pPr>
-            <w:r>
-              <w:rPr>
-                <w:rFonts w:ascii="Aptos" w:hAnsi="Aptos" w:eastAsia="Aptos" w:cs="Aptos"/>
-                <w:b/>
-                <w:bCs/>
-                <w:sz w:val="24"/>
-                <w:szCs w:val="24"/>
-              </w:rPr>
-              <w:t>Requisito</w:t>
-            </w:r>
-          </w:p>
-        </w:tc>
-        <w:tc>
-          <w:tcPr>
-            <w:tcW w:w="7200" w:type="dxa"/>
-            <w:tcMar>
-              <w:left w:w="105" w:type="dxa"/>
-              <w:right w:w="105" w:type="dxa"/>
-            </w:tcMar>
-          </w:tcPr>
-          <w:p>
-            <w:pPr>
-              <w:rPr>
-                <w:rFonts w:ascii="Aptos" w:hAnsi="Aptos" w:eastAsia="Aptos" w:cs="Aptos"/>
-                <w:sz w:val="24"/>
-                <w:szCs w:val="24"/>
-              </w:rPr>
-            </w:pPr>
-            <w:r>
-              <w:rPr>
-                <w:rFonts w:ascii="Aptos" w:hAnsi="Aptos" w:eastAsia="Aptos" w:cs="Aptos"/>
-                <w:sz w:val="24"/>
-                <w:szCs w:val="24"/>
-              </w:rPr>
-              <w:t>Relatórios de Estoque</w:t>
-            </w:r>
-          </w:p>
-        </w:tc>
-      </w:tr>
-      <w:tr>
-        <w:trPr>
-          <w:trHeight w:val="300"/>
-        </w:trPr>
-        <w:tc>
-          <w:tcPr>
-            <w:tcW w:w="1800" w:type="dxa"/>
-            <w:tcMar>
-              <w:left w:w="105" w:type="dxa"/>
-              <w:right w:w="105" w:type="dxa"/>
-            </w:tcMar>
-          </w:tcPr>
-          <w:p>
-            <w:pPr>
-              <w:rPr>
-                <w:rFonts w:ascii="Aptos" w:hAnsi="Aptos" w:eastAsia="Aptos" w:cs="Aptos"/>
-                <w:sz w:val="24"/>
-                <w:szCs w:val="24"/>
-              </w:rPr>
-            </w:pPr>
-            <w:r>
-              <w:rPr>
-                <w:rFonts w:ascii="Aptos" w:hAnsi="Aptos" w:eastAsia="Aptos" w:cs="Aptos"/>
-                <w:b/>
-                <w:bCs/>
-                <w:sz w:val="24"/>
-                <w:szCs w:val="24"/>
-              </w:rPr>
-              <w:t>Identificador</w:t>
-            </w:r>
-          </w:p>
-        </w:tc>
-        <w:tc>
-          <w:tcPr>
-            <w:tcW w:w="7200" w:type="dxa"/>
-            <w:tcMar>
-              <w:left w:w="105" w:type="dxa"/>
-              <w:right w:w="105" w:type="dxa"/>
-            </w:tcMar>
-          </w:tcPr>
-          <w:p>
-            <w:pPr>
-              <w:spacing w:line="279" w:lineRule="auto"/>
-              <w:jc w:val="left"/>
-              <w:rPr>
-                <w:rFonts w:ascii="Aptos" w:hAnsi="Aptos" w:eastAsia="Aptos" w:cs="Aptos"/>
-                <w:sz w:val="24"/>
-                <w:szCs w:val="24"/>
-              </w:rPr>
-            </w:pPr>
-            <w:r>
-              <w:rPr>
-                <w:rFonts w:ascii="Aptos" w:hAnsi="Aptos" w:eastAsia="Aptos" w:cs="Aptos"/>
-                <w:sz w:val="24"/>
-                <w:szCs w:val="24"/>
-              </w:rPr>
-              <w:t>REQF06</w:t>
-            </w:r>
-          </w:p>
-        </w:tc>
-      </w:tr>
-      <w:tr>
-        <w:trPr>
-          <w:trHeight w:val="300"/>
-        </w:trPr>
-        <w:tc>
-          <w:tcPr>
-            <w:tcW w:w="1800" w:type="dxa"/>
-            <w:tcMar>
-              <w:left w:w="105" w:type="dxa"/>
-              <w:right w:w="105" w:type="dxa"/>
-            </w:tcMar>
-          </w:tcPr>
-          <w:p>
-            <w:pPr>
-              <w:rPr>
-                <w:rFonts w:ascii="Aptos" w:hAnsi="Aptos" w:eastAsia="Aptos" w:cs="Aptos"/>
-                <w:sz w:val="24"/>
-                <w:szCs w:val="24"/>
-              </w:rPr>
-            </w:pPr>
-            <w:r>
-              <w:rPr>
-                <w:rFonts w:ascii="Aptos" w:hAnsi="Aptos" w:eastAsia="Aptos" w:cs="Aptos"/>
-                <w:b/>
-                <w:bCs/>
-                <w:sz w:val="24"/>
-                <w:szCs w:val="24"/>
-              </w:rPr>
-              <w:t>Descrição</w:t>
-            </w:r>
-          </w:p>
-        </w:tc>
-        <w:tc>
-          <w:tcPr>
-            <w:tcW w:w="7200" w:type="dxa"/>
-            <w:tcMar>
-              <w:left w:w="105" w:type="dxa"/>
-              <w:right w:w="105" w:type="dxa"/>
-            </w:tcMar>
-          </w:tcPr>
-          <w:p>
-            <w:pPr>
-              <w:rPr>
-                <w:rFonts w:ascii="Aptos" w:hAnsi="Aptos" w:eastAsia="Aptos" w:cs="Aptos"/>
-                <w:sz w:val="24"/>
-                <w:szCs w:val="24"/>
-              </w:rPr>
-            </w:pPr>
-            <w:r>
-              <w:rPr>
-                <w:rFonts w:ascii="Aptos" w:hAnsi="Aptos" w:eastAsia="Aptos" w:cs="Aptos"/>
-                <w:sz w:val="24"/>
-                <w:szCs w:val="24"/>
-              </w:rPr>
-              <w:t>O sistema deve gerar relatórios de movimentação de estoque.</w:t>
-            </w:r>
-          </w:p>
-          <w:p>
-            <w:pPr>
-              <w:rPr>
-                <w:rFonts w:ascii="Aptos" w:hAnsi="Aptos" w:eastAsia="Aptos" w:cs="Aptos"/>
-                <w:sz w:val="24"/>
-                <w:szCs w:val="24"/>
-              </w:rPr>
-            </w:pPr>
-          </w:p>
-          <w:p>
-            <w:pPr>
-              <w:pStyle w:val="PargrafodaLista"/>
-              <w:numPr>
-                <w:ilvl w:val="0"/>
-                <w:numId w:val="1"/>
-              </w:numPr>
-              <w:rPr>
-                <w:rFonts w:ascii="Aptos" w:hAnsi="Aptos" w:eastAsia="Aptos" w:cs="Aptos"/>
-                <w:sz w:val="24"/>
-                <w:szCs w:val="24"/>
-              </w:rPr>
-            </w:pPr>
-            <w:r>
-              <w:rPr>
-                <w:rFonts w:ascii="Aptos" w:hAnsi="Aptos" w:eastAsia="Aptos" w:cs="Aptos"/>
-                <w:sz w:val="24"/>
-                <w:szCs w:val="24"/>
-              </w:rPr>
-              <w:t>O usuário pode gerar relatórios diários, semanais ou mensais de entradas e saídas de estoque.</w:t>
-            </w:r>
-          </w:p>
-          <w:p>
-            <w:pPr>
-              <w:pStyle w:val="PargrafodaLista"/>
-              <w:numPr>
-                <w:ilvl w:val="0"/>
-                <w:numId w:val="1"/>
-              </w:numPr>
-              <w:rPr>
-                <w:rFonts w:ascii="Aptos" w:hAnsi="Aptos" w:eastAsia="Aptos" w:cs="Aptos"/>
-                <w:sz w:val="24"/>
-                <w:szCs w:val="24"/>
-              </w:rPr>
-            </w:pPr>
-            <w:r>
-              <w:rPr>
-                <w:rFonts w:ascii="Aptos" w:hAnsi="Aptos" w:eastAsia="Aptos" w:cs="Aptos"/>
-                <w:sz w:val="24"/>
-                <w:szCs w:val="24"/>
-              </w:rPr>
-              <w:t>Relatórios personalizados podem ser gerados com base em categorias de ingredientes, fornecedores ou períodos específicos.</w:t>
-            </w:r>
-          </w:p>
-          <w:p>
-            <w:pPr>
-              <w:rPr>
-                <w:rFonts w:ascii="Aptos" w:hAnsi="Aptos" w:eastAsia="Aptos" w:cs="Aptos"/>
-                <w:sz w:val="24"/>
-                <w:szCs w:val="24"/>
-              </w:rPr>
-            </w:pPr>
-          </w:p>
-        </w:tc>
-      </w:tr>
-      <w:tr>
-        <w:trPr>
-          <w:trHeight w:val="300"/>
-        </w:trPr>
-        <w:tc>
-          <w:tcPr>
-            <w:tcW w:w="1800" w:type="dxa"/>
-            <w:tcMar>
-              <w:left w:w="105" w:type="dxa"/>
-              <w:right w:w="105" w:type="dxa"/>
-            </w:tcMar>
-          </w:tcPr>
-          <w:p>
-            <w:pPr>
-              <w:rPr>
-                <w:rFonts w:ascii="Aptos" w:hAnsi="Aptos" w:eastAsia="Aptos" w:cs="Aptos"/>
-                <w:sz w:val="24"/>
-                <w:szCs w:val="24"/>
-              </w:rPr>
-            </w:pPr>
-            <w:r>
-              <w:rPr>
-                <w:rFonts w:ascii="Aptos" w:hAnsi="Aptos" w:eastAsia="Aptos" w:cs="Aptos"/>
-                <w:b/>
-                <w:bCs/>
-                <w:sz w:val="24"/>
-                <w:szCs w:val="24"/>
-              </w:rPr>
-              <w:t>Prioridade</w:t>
-            </w:r>
-          </w:p>
-        </w:tc>
-        <w:tc>
-          <w:tcPr>
-            <w:tcW w:w="7200" w:type="dxa"/>
-            <w:tcMar>
-              <w:left w:w="105" w:type="dxa"/>
-              <w:right w:w="105" w:type="dxa"/>
-            </w:tcMar>
-          </w:tcPr>
-          <w:p>
-            <w:pPr>
-              <w:rPr>
-                <w:rFonts w:ascii="Aptos" w:hAnsi="Aptos" w:eastAsia="Aptos" w:cs="Aptos"/>
-                <w:sz w:val="24"/>
-                <w:szCs w:val="24"/>
-              </w:rPr>
-            </w:pPr>
-            <w:r>
-              <w:rPr>
-                <w:rFonts w:ascii="Aptos" w:hAnsi="Aptos" w:eastAsia="Aptos" w:cs="Aptos"/>
-                <w:sz w:val="24"/>
-                <w:szCs w:val="24"/>
-              </w:rPr>
-              <w:t>Essencial</w:t>
-            </w:r>
-          </w:p>
-        </w:tc>
-      </w:tr>
-      <w:tr>
-        <w:trPr>
-          <w:trHeight w:val="300"/>
-        </w:trPr>
-        <w:tc>
-          <w:tcPr>
-            <w:tcW w:w="1800" w:type="dxa"/>
-            <w:tcMar>
-              <w:left w:w="105" w:type="dxa"/>
-              <w:right w:w="105" w:type="dxa"/>
-            </w:tcMar>
-          </w:tcPr>
-          <w:p>
-            <w:pPr>
-              <w:rPr>
-                <w:rFonts w:ascii="Aptos" w:hAnsi="Aptos" w:eastAsia="Aptos" w:cs="Aptos"/>
-                <w:sz w:val="24"/>
-                <w:szCs w:val="24"/>
-              </w:rPr>
-            </w:pPr>
-            <w:r>
-              <w:rPr>
-                <w:rFonts w:ascii="Aptos" w:hAnsi="Aptos" w:eastAsia="Aptos" w:cs="Aptos"/>
-                <w:b/>
-                <w:bCs/>
-                <w:sz w:val="24"/>
-                <w:szCs w:val="24"/>
-              </w:rPr>
-              <w:t>Dependência</w:t>
-            </w:r>
-          </w:p>
-        </w:tc>
-        <w:tc>
-          <w:tcPr>
-            <w:tcW w:w="7200" w:type="dxa"/>
-            <w:tcMar>
-              <w:left w:w="105" w:type="dxa"/>
-              <w:right w:w="105" w:type="dxa"/>
-            </w:tcMar>
-          </w:tcPr>
-          <w:p>
-            <w:pPr>
-              <w:rPr>
-                <w:rFonts w:ascii="Aptos" w:hAnsi="Aptos" w:eastAsia="Aptos" w:cs="Aptos"/>
-                <w:sz w:val="24"/>
-                <w:szCs w:val="24"/>
-              </w:rPr>
-            </w:pPr>
-            <w:r>
-              <w:rPr>
-                <w:rFonts w:ascii="Aptos" w:hAnsi="Aptos" w:eastAsia="Aptos" w:cs="Aptos"/>
-                <w:sz w:val="24"/>
-                <w:szCs w:val="24"/>
-              </w:rPr>
-              <w:t>Não há dependência</w:t>
-            </w:r>
-          </w:p>
-        </w:tc>
-      </w:tr>
-      <w:tr>
-        <w:trPr>
-          <w:trHeight w:val="300"/>
-        </w:trPr>
-        <w:tc>
-          <w:tcPr>
-            <w:tcW w:w="1800" w:type="dxa"/>
-            <w:tcMar>
-              <w:left w:w="105" w:type="dxa"/>
-              <w:right w:w="105" w:type="dxa"/>
-            </w:tcMar>
-          </w:tcPr>
-          <w:p>
-            <w:pPr>
-              <w:rPr>
-                <w:rFonts w:ascii="Aptos" w:hAnsi="Aptos" w:eastAsia="Aptos" w:cs="Aptos"/>
-                <w:sz w:val="24"/>
-                <w:szCs w:val="24"/>
-              </w:rPr>
-            </w:pPr>
-            <w:r>
-              <w:rPr>
-                <w:rFonts w:ascii="Aptos" w:hAnsi="Aptos" w:eastAsia="Aptos" w:cs="Aptos"/>
-                <w:b/>
-                <w:bCs/>
-                <w:sz w:val="24"/>
-                <w:szCs w:val="24"/>
-              </w:rPr>
-              <w:t>Restrições</w:t>
-            </w:r>
-          </w:p>
-        </w:tc>
-        <w:tc>
-          <w:tcPr>
-            <w:tcW w:w="7200" w:type="dxa"/>
-            <w:tcMar>
-              <w:left w:w="105" w:type="dxa"/>
-              <w:right w:w="105" w:type="dxa"/>
-            </w:tcMar>
-          </w:tcPr>
-          <w:p>
-            <w:pPr>
-              <w:rPr>
-                <w:rFonts w:ascii="Aptos" w:hAnsi="Aptos" w:eastAsia="Aptos" w:cs="Aptos"/>
-                <w:sz w:val="24"/>
-                <w:szCs w:val="24"/>
-              </w:rPr>
-            </w:pPr>
-            <w:r>
-              <w:rPr>
-                <w:rFonts w:ascii="Aptos" w:hAnsi="Aptos" w:eastAsia="Aptos" w:cs="Aptos"/>
-                <w:sz w:val="24"/>
-                <w:szCs w:val="24"/>
-              </w:rPr>
-              <w:t>Não há Restrição</w:t>
-            </w:r>
-          </w:p>
-        </w:tc>
-      </w:tr>
-      <w:tr>
-        <w:trPr>
-          <w:trHeight w:val="300"/>
-        </w:trPr>
-        <w:tc>
-          <w:tcPr>
-            <w:tcW w:w="1800" w:type="dxa"/>
-            <w:tcMar>
-              <w:left w:w="105" w:type="dxa"/>
-              <w:right w:w="105" w:type="dxa"/>
-            </w:tcMar>
-          </w:tcPr>
-          <w:p>
-            <w:pPr>
-              <w:rPr>
-                <w:rFonts w:ascii="Aptos" w:hAnsi="Aptos" w:eastAsia="Aptos" w:cs="Aptos"/>
-                <w:sz w:val="24"/>
-                <w:szCs w:val="24"/>
-              </w:rPr>
-            </w:pPr>
-            <w:r>
-              <w:rPr>
-                <w:rFonts w:ascii="Aptos" w:hAnsi="Aptos" w:eastAsia="Aptos" w:cs="Aptos"/>
-                <w:b/>
-                <w:bCs/>
-                <w:sz w:val="24"/>
-                <w:szCs w:val="24"/>
-              </w:rPr>
-              <w:t>Ator(es)</w:t>
-            </w:r>
-          </w:p>
-        </w:tc>
-        <w:tc>
-          <w:tcPr>
-            <w:tcW w:w="7200" w:type="dxa"/>
-            <w:tcMar>
-              <w:left w:w="105" w:type="dxa"/>
-              <w:right w:w="105" w:type="dxa"/>
-            </w:tcMar>
-          </w:tcPr>
-          <w:p>
-            <w:pPr>
-              <w:rPr>
-                <w:rFonts w:ascii="Aptos" w:hAnsi="Aptos" w:eastAsia="Aptos" w:cs="Aptos"/>
-                <w:sz w:val="24"/>
-                <w:szCs w:val="24"/>
-              </w:rPr>
-            </w:pPr>
-            <w:r>
-              <w:rPr>
-                <w:rFonts w:ascii="Aptos" w:hAnsi="Aptos" w:eastAsia="Aptos" w:cs="Aptos"/>
-                <w:sz w:val="24"/>
-                <w:szCs w:val="24"/>
-              </w:rPr>
-              <w:t>Usuário/Administrador</w:t>
-            </w:r>
-          </w:p>
-        </w:tc>
-      </w:tr>
-    </w:tbl>
     <w:p>
       <w:pPr>
         <w:rPr>
@@ -12588,20 +11696,22 @@
       </w:pPr>
       <w:bookmarkStart w:name="_Toc176466757" w:id="24"/>
       <w:r>
+        <w:rPr/>
         <w:t>Diagrama de caso de uso (1º)</w:t>
       </w:r>
       <w:bookmarkEnd w:id="24"/>
     </w:p>
     <w:p>
       <w:pPr>
+        <w:pStyle w:val="Normal"/>
         <w:ind w:firstLine="142"/>
       </w:pPr>
       <w:r>
         <w:drawing>
-          <wp:inline wp14:editId="5049F66B" wp14:anchorId="778872B9">
-            <wp:extent cx="5010148" cy="4551650"/>
-            <wp:effectExtent l="0" t="0" r="0" b="1905"/>
-            <wp:docPr id="1324894668" name="Imagem 4" title=""/>
+          <wp:inline wp14:editId="0034836D" wp14:anchorId="47E90178">
+            <wp:extent cx="4657725" cy="5724524"/>
+            <wp:effectExtent l="0" t="0" r="0" b="0"/>
+            <wp:docPr id="1954861038" name="" title=""/>
             <wp:cNvGraphicFramePr>
               <a:graphicFrameLocks noChangeAspect="1"/>
             </wp:cNvGraphicFramePr>
@@ -12609,14 +11719,14 @@
               <a:graphicData uri="http://schemas.openxmlformats.org/drawingml/2006/picture">
                 <pic:pic>
                   <pic:nvPicPr>
-                    <pic:cNvPr id="0" name="Imagem 4"/>
+                    <pic:cNvPr id="0" name=""/>
                     <pic:cNvPicPr/>
                   </pic:nvPicPr>
                   <pic:blipFill>
-                    <a:blip r:embed="R0ccb6ba8647c4c63">
-                      <a:extLst xmlns:a="http://schemas.openxmlformats.org/drawingml/2006/main">
-                        <a:ext uri="{28A0092B-C50C-407E-A947-70E740481C1C}">
-                          <a14:useLocalDpi xmlns:a14="http://schemas.microsoft.com/office/drawing/2010/main" val="0"/>
+                    <a:blip r:embed="R9efe390fd4fe4c6b">
+                      <a:extLst>
+                        <a:ext xmlns:a="http://schemas.openxmlformats.org/drawingml/2006/main" uri="{28A0092B-C50C-407E-A947-70E740481C1C}">
+                          <a14:useLocalDpi val="0"/>
                         </a:ext>
                       </a:extLst>
                     </a:blip>
@@ -12625,9 +11735,9 @@
                     </a:stretch>
                   </pic:blipFill>
                   <pic:spPr>
-                    <a:xfrm rot="0" flipH="0" flipV="0">
+                    <a:xfrm>
                       <a:off x="0" y="0"/>
-                      <a:ext cx="5010148" cy="4551650"/>
+                      <a:ext cx="4657725" cy="5724524"/>
                     </a:xfrm>
                     <a:prstGeom prst="rect">
                       <a:avLst/>
@@ -12642,72 +11752,6 @@
     </w:p>
     <w:p>
       <w:pPr>
-        <w:pStyle w:val="Normal"/>
-        <w:ind w:firstLine="142"/>
-      </w:pPr>
-    </w:p>
-    <w:p>
-      <w:pPr>
-        <w:pStyle w:val="Normal"/>
-        <w:ind w:firstLine="142"/>
-      </w:pPr>
-    </w:p>
-    <w:p>
-      <w:pPr>
-        <w:pStyle w:val="Normal"/>
-        <w:ind w:firstLine="142"/>
-      </w:pPr>
-    </w:p>
-    <w:p>
-      <w:pPr>
-        <w:pStyle w:val="Normal"/>
-        <w:ind w:firstLine="142"/>
-      </w:pPr>
-    </w:p>
-    <w:p>
-      <w:pPr>
-        <w:pStyle w:val="Normal"/>
-        <w:ind w:firstLine="142"/>
-      </w:pPr>
-    </w:p>
-    <w:p>
-      <w:pPr>
-        <w:pStyle w:val="Normal"/>
-        <w:ind w:firstLine="142"/>
-      </w:pPr>
-    </w:p>
-    <w:p>
-      <w:pPr>
-        <w:pStyle w:val="Normal"/>
-        <w:ind w:firstLine="142"/>
-      </w:pPr>
-    </w:p>
-    <w:p>
-      <w:pPr>
-        <w:pStyle w:val="Normal"/>
-        <w:ind w:firstLine="142"/>
-      </w:pPr>
-    </w:p>
-    <w:p>
-      <w:pPr>
-        <w:pStyle w:val="Normal"/>
-        <w:ind w:firstLine="142"/>
-      </w:pPr>
-    </w:p>
-    <w:p>
-      <w:pPr>
-        <w:pStyle w:val="Normal"/>
-        <w:ind w:firstLine="142"/>
-      </w:pPr>
-    </w:p>
-    <w:p>
-      <w:pPr>
-        <w:pStyle w:val="Normal"/>
-        <w:ind w:firstLine="142"/>
-      </w:pPr>
-    </w:p>
-    <w:p>
-      <w:pPr>
         <w:pStyle w:val="Ttulo2"/>
       </w:pPr>
       <w:bookmarkStart w:name="_tjl1pe5ei6dw" w:id="25"/>
@@ -12745,8 +11789,8 @@
       </w:pPr>
       <w:r>
         <w:drawing>
-          <wp:inline wp14:editId="45264A9F" wp14:anchorId="114E5B0C">
-            <wp:extent cx="5819774" cy="2885679"/>
+          <wp:inline wp14:editId="2FDE42E2" wp14:anchorId="114E5B0C">
+            <wp:extent cx="5819772" cy="2885679"/>
             <wp:effectExtent l="0" t="0" r="0" b="0"/>
             <wp:docPr id="839940632" name="" title=""/>
             <wp:cNvGraphicFramePr>
@@ -12760,7 +11804,78 @@
                     <pic:cNvPicPr/>
                   </pic:nvPicPr>
                   <pic:blipFill>
-                    <a:blip r:embed="R284794551bfc4536">
+                    <a:blip r:embed="R3897a6b1440b4518">
+                      <a:extLst xmlns:a="http://schemas.openxmlformats.org/drawingml/2006/main">
+                        <a:ext xmlns:a="http://schemas.openxmlformats.org/drawingml/2006/main" uri="{28A0092B-C50C-407E-A947-70E740481C1C}">
+                          <a14:useLocalDpi xmlns:a14="http://schemas.microsoft.com/office/drawing/2010/main" val="0"/>
+                        </a:ext>
+                      </a:extLst>
+                    </a:blip>
+                    <a:stretch>
+                      <a:fillRect/>
+                    </a:stretch>
+                  </pic:blipFill>
+                  <pic:spPr>
+                    <a:xfrm rot="0" flipH="0" flipV="0">
+                      <a:off x="0" y="0"/>
+                      <a:ext cx="5819772" cy="2885679"/>
+                    </a:xfrm>
+                    <a:prstGeom prst="rect">
+                      <a:avLst/>
+                    </a:prstGeom>
+                  </pic:spPr>
+                </pic:pic>
+              </a:graphicData>
+            </a:graphic>
+          </wp:inline>
+        </w:drawing>
+      </w:r>
+    </w:p>
+    <w:p>
+      <w:pPr>
+        <w:pStyle w:val="Normal"/>
+        <w:rPr>
+          <w:b w:val="1"/>
+          <w:bCs w:val="1"/>
+        </w:rPr>
+      </w:pPr>
+      <w:r>
+        <w:rPr>
+          <w:b w:val="1"/>
+          <w:bCs w:val="1"/>
+        </w:rPr>
+        <w:t xml:space="preserve">Diagrama de classe </w:t>
+      </w:r>
+      <w:r>
+        <w:rPr>
+          <w:b w:val="1"/>
+          <w:bCs w:val="1"/>
+        </w:rPr>
+        <w:t>de todas as classes</w:t>
+      </w:r>
+    </w:p>
+    <w:p>
+      <w:pPr>
+        <w:pStyle w:val="Normal"/>
+      </w:pPr>
+      <w:r>
+        <w:drawing>
+          <wp:inline wp14:editId="1E4AFD95" wp14:anchorId="7A9D50A8">
+            <wp:extent cx="5724524" cy="3600450"/>
+            <wp:effectExtent l="0" t="0" r="0" b="0"/>
+            <wp:docPr id="374156030" name="" title=""/>
+            <wp:cNvGraphicFramePr>
+              <a:graphicFrameLocks noChangeAspect="1"/>
+            </wp:cNvGraphicFramePr>
+            <a:graphic>
+              <a:graphicData uri="http://schemas.openxmlformats.org/drawingml/2006/picture">
+                <pic:pic>
+                  <pic:nvPicPr>
+                    <pic:cNvPr id="0" name=""/>
+                    <pic:cNvPicPr/>
+                  </pic:nvPicPr>
+                  <pic:blipFill>
+                    <a:blip r:embed="R0697a00c3d8a4a9e">
                       <a:extLst>
                         <a:ext xmlns:a="http://schemas.openxmlformats.org/drawingml/2006/main" uri="{28A0092B-C50C-407E-A947-70E740481C1C}">
                           <a14:useLocalDpi val="0"/>
@@ -12774,7 +11889,7 @@
                   <pic:spPr>
                     <a:xfrm>
                       <a:off x="0" y="0"/>
-                      <a:ext cx="5819774" cy="2885679"/>
+                      <a:ext cx="5724524" cy="3600450"/>
                     </a:xfrm>
                     <a:prstGeom prst="rect">
                       <a:avLst/>
@@ -12795,6 +11910,11 @@
     <w:p>
       <w:pPr>
         <w:pStyle w:val="Normal"/>
+      </w:pPr>
+    </w:p>
+    <w:p>
+      <w:pPr>
+        <w:pStyle w:val="Normal"/>
         <w:rPr>
           <w:b w:val="1"/>
           <w:bCs w:val="1"/>
@@ -12805,7 +11925,7 @@
           <w:b w:val="1"/>
           <w:bCs w:val="1"/>
         </w:rPr>
-        <w:t>Diagrama de classe login</w:t>
+        <w:t>Diagrama de classes avulsas</w:t>
       </w:r>
     </w:p>
     <w:p>
@@ -12814,10 +11934,10 @@
       </w:pPr>
       <w:r>
         <w:drawing>
-          <wp:inline wp14:editId="11BB88DC" wp14:anchorId="058D0512">
-            <wp:extent cx="5991194" cy="3668486"/>
+          <wp:inline wp14:editId="2DBA6569" wp14:anchorId="4728D307">
+            <wp:extent cx="5724638" cy="3334801"/>
             <wp:effectExtent l="0" t="0" r="0" b="0"/>
-            <wp:docPr id="1041137249" name="" title=""/>
+            <wp:docPr id="556845080" name="" title=""/>
             <wp:cNvGraphicFramePr>
               <a:graphicFrameLocks noChangeAspect="1"/>
             </wp:cNvGraphicFramePr>
@@ -12829,7 +11949,7 @@
                     <pic:cNvPicPr/>
                   </pic:nvPicPr>
                   <pic:blipFill>
-                    <a:blip r:embed="Rc08255db628348bb">
+                    <a:blip r:embed="R406992e7a07a45ab">
                       <a:extLst>
                         <a:ext xmlns:a="http://schemas.openxmlformats.org/drawingml/2006/main" uri="{28A0092B-C50C-407E-A947-70E740481C1C}">
                           <a14:useLocalDpi val="0"/>
@@ -12843,7 +11963,7 @@
                   <pic:spPr>
                     <a:xfrm>
                       <a:off x="0" y="0"/>
-                      <a:ext cx="5991194" cy="3668486"/>
+                      <a:ext cx="5724638" cy="3334801"/>
                     </a:xfrm>
                     <a:prstGeom prst="rect">
                       <a:avLst/>
@@ -12855,11 +11975,6 @@
           </wp:inline>
         </w:drawing>
       </w:r>
-    </w:p>
-    <w:p>
-      <w:pPr>
-        <w:pStyle w:val="Normal"/>
-      </w:pPr>
     </w:p>
     <w:p>
       <w:pPr>
@@ -12935,60 +12050,55 @@
           <w:numId w:val="12"/>
         </w:numPr>
         <w:ind w:left="284" w:firstLine="0"/>
+        <w:rPr/>
       </w:pPr>
       <w:bookmarkStart w:name="_Toc176466760" w:id="31"/>
       <w:r>
+        <w:rPr/>
         <w:t>Modelo Conceitual (1º)</w:t>
       </w:r>
       <w:bookmarkEnd w:id="31"/>
     </w:p>
     <w:p>
-      <w:r>
-        <w:rPr>
-          <w:noProof/>
-        </w:rPr>
+      <w:pPr>
+        <w:pStyle w:val="Normal"/>
+      </w:pPr>
+      <w:r>
         <w:drawing>
-          <wp:inline distT="0" distB="0" distL="0" distR="0" wp14:anchorId="1BEC9A46" wp14:editId="7E7B4D84">
-            <wp:extent cx="5724525" cy="3257550"/>
-            <wp:effectExtent l="0" t="0" r="9525" b="0"/>
-            <wp:docPr id="9764722" name="Imagem 8"/>
+          <wp:inline wp14:editId="19B6064F" wp14:anchorId="095FFE77">
+            <wp:extent cx="5724524" cy="4048125"/>
+            <wp:effectExtent l="0" t="0" r="0" b="0"/>
+            <wp:docPr id="364281397" name="" title=""/>
             <wp:cNvGraphicFramePr>
-              <a:graphicFrameLocks xmlns:a="http://schemas.openxmlformats.org/drawingml/2006/main" noChangeAspect="1"/>
+              <a:graphicFrameLocks noChangeAspect="1"/>
             </wp:cNvGraphicFramePr>
-            <a:graphic xmlns:a="http://schemas.openxmlformats.org/drawingml/2006/main">
+            <a:graphic>
               <a:graphicData uri="http://schemas.openxmlformats.org/drawingml/2006/picture">
-                <pic:pic xmlns:pic="http://schemas.openxmlformats.org/drawingml/2006/picture">
+                <pic:pic>
                   <pic:nvPicPr>
-                    <pic:cNvPr id="0" name="Picture 5"/>
-                    <pic:cNvPicPr>
-                      <a:picLocks noChangeAspect="1" noChangeArrowheads="1"/>
-                    </pic:cNvPicPr>
+                    <pic:cNvPr id="0" name=""/>
+                    <pic:cNvPicPr/>
                   </pic:nvPicPr>
                   <pic:blipFill>
-                    <a:blip r:embed="rId15">
+                    <a:blip r:embed="R7e32c10827a94906">
                       <a:extLst>
-                        <a:ext uri="{28A0092B-C50C-407E-A947-70E740481C1C}">
-                          <a14:useLocalDpi xmlns:a14="http://schemas.microsoft.com/office/drawing/2010/main" val="0"/>
+                        <a:ext xmlns:a="http://schemas.openxmlformats.org/drawingml/2006/main" uri="{28A0092B-C50C-407E-A947-70E740481C1C}">
+                          <a14:useLocalDpi val="0"/>
                         </a:ext>
                       </a:extLst>
                     </a:blip>
-                    <a:srcRect/>
                     <a:stretch>
                       <a:fillRect/>
                     </a:stretch>
                   </pic:blipFill>
-                  <pic:spPr bwMode="auto">
+                  <pic:spPr>
                     <a:xfrm>
                       <a:off x="0" y="0"/>
-                      <a:ext cx="5724525" cy="3257550"/>
+                      <a:ext cx="5724524" cy="4048125"/>
                     </a:xfrm>
                     <a:prstGeom prst="rect">
                       <a:avLst/>
                     </a:prstGeom>
-                    <a:noFill/>
-                    <a:ln>
-                      <a:noFill/>
-                    </a:ln>
                   </pic:spPr>
                 </pic:pic>
               </a:graphicData>
@@ -13020,7 +12130,7 @@
       </w:pPr>
       <w:r>
         <w:drawing>
-          <wp:inline wp14:editId="067BE4A7" wp14:anchorId="5981A2C2">
+          <wp:inline wp14:editId="59B35662" wp14:anchorId="5981A2C2">
             <wp:extent cx="5724524" cy="2914650"/>
             <wp:effectExtent l="0" t="0" r="0" b="0"/>
             <wp:docPr id="1725964424" name="" title=""/>
@@ -13035,10 +12145,10 @@
                     <pic:cNvPicPr/>
                   </pic:nvPicPr>
                   <pic:blipFill>
-                    <a:blip r:embed="Rb6900301b3b240d2">
-                      <a:extLst>
+                    <a:blip r:embed="R8da832239f404c2d">
+                      <a:extLst xmlns:a="http://schemas.openxmlformats.org/drawingml/2006/main">
                         <a:ext xmlns:a="http://schemas.openxmlformats.org/drawingml/2006/main" uri="{28A0092B-C50C-407E-A947-70E740481C1C}">
-                          <a14:useLocalDpi val="0"/>
+                          <a14:useLocalDpi xmlns:a14="http://schemas.microsoft.com/office/drawing/2010/main" val="0"/>
                         </a:ext>
                       </a:extLst>
                     </a:blip>
@@ -13047,7 +12157,7 @@
                     </a:stretch>
                   </pic:blipFill>
                   <pic:spPr>
-                    <a:xfrm>
+                    <a:xfrm rot="0" flipH="0" flipV="0">
                       <a:off x="0" y="0"/>
                       <a:ext cx="5724524" cy="2914650"/>
                     </a:xfrm>
@@ -13067,76 +12177,6 @@
         <w:pStyle w:val="Ttulo2"/>
         <w:numPr>
           <w:ilvl w:val="1"/>
-          <w:numId w:val="14"/>
-        </w:numPr>
-        <w:ind w:left="284" w:firstLine="0"/>
-      </w:pPr>
-      <w:bookmarkStart w:name="_Toc176466762" w:id="33"/>
-      <w:r>
-        <w:t>Modelo Físico (2º)</w:t>
-      </w:r>
-      <w:bookmarkEnd w:id="33"/>
-    </w:p>
-    <w:p>
-      <w:r>
-        <w:rPr>
-          <w:noProof/>
-        </w:rPr>
-        <w:drawing>
-          <wp:inline distT="0" distB="0" distL="0" distR="0" wp14:anchorId="033F6CDB" wp14:editId="2D3F6F20">
-            <wp:extent cx="5724525" cy="3286125"/>
-            <wp:effectExtent l="0" t="0" r="9525" b="9525"/>
-            <wp:docPr id="1910547889" name="Imagem 10"/>
-            <wp:cNvGraphicFramePr>
-              <a:graphicFrameLocks xmlns:a="http://schemas.openxmlformats.org/drawingml/2006/main" noChangeAspect="1"/>
-            </wp:cNvGraphicFramePr>
-            <a:graphic xmlns:a="http://schemas.openxmlformats.org/drawingml/2006/main">
-              <a:graphicData uri="http://schemas.openxmlformats.org/drawingml/2006/picture">
-                <pic:pic xmlns:pic="http://schemas.openxmlformats.org/drawingml/2006/picture">
-                  <pic:nvPicPr>
-                    <pic:cNvPr id="0" name="Picture 7"/>
-                    <pic:cNvPicPr>
-                      <a:picLocks noChangeAspect="1" noChangeArrowheads="1"/>
-                    </pic:cNvPicPr>
-                  </pic:nvPicPr>
-                  <pic:blipFill>
-                    <a:blip r:embed="rId16">
-                      <a:extLst>
-                        <a:ext uri="{28A0092B-C50C-407E-A947-70E740481C1C}">
-                          <a14:useLocalDpi xmlns:a14="http://schemas.microsoft.com/office/drawing/2010/main" val="0"/>
-                        </a:ext>
-                      </a:extLst>
-                    </a:blip>
-                    <a:srcRect/>
-                    <a:stretch>
-                      <a:fillRect/>
-                    </a:stretch>
-                  </pic:blipFill>
-                  <pic:spPr bwMode="auto">
-                    <a:xfrm>
-                      <a:off x="0" y="0"/>
-                      <a:ext cx="5724525" cy="3286125"/>
-                    </a:xfrm>
-                    <a:prstGeom prst="rect">
-                      <a:avLst/>
-                    </a:prstGeom>
-                    <a:noFill/>
-                    <a:ln>
-                      <a:noFill/>
-                    </a:ln>
-                  </pic:spPr>
-                </pic:pic>
-              </a:graphicData>
-            </a:graphic>
-          </wp:inline>
-        </w:drawing>
-      </w:r>
-    </w:p>
-    <w:p>
-      <w:pPr>
-        <w:pStyle w:val="Ttulo2"/>
-        <w:numPr>
-          <w:ilvl w:val="1"/>
           <w:numId w:val="15"/>
         </w:numPr>
         <w:ind w:left="284" w:firstLine="0"/>
@@ -13178,56 +12218,6 @@
     </w:p>
     <w:p>
       <w:pPr>
-        <w:pStyle w:val="Normal"/>
-      </w:pPr>
-    </w:p>
-    <w:p>
-      <w:pPr>
-        <w:pStyle w:val="Normal"/>
-      </w:pPr>
-    </w:p>
-    <w:p>
-      <w:pPr>
-        <w:pStyle w:val="Normal"/>
-      </w:pPr>
-    </w:p>
-    <w:p>
-      <w:pPr>
-        <w:pStyle w:val="Normal"/>
-      </w:pPr>
-    </w:p>
-    <w:p>
-      <w:pPr>
-        <w:pStyle w:val="Normal"/>
-      </w:pPr>
-    </w:p>
-    <w:p>
-      <w:pPr>
-        <w:pStyle w:val="Normal"/>
-      </w:pPr>
-    </w:p>
-    <w:p>
-      <w:pPr>
-        <w:pStyle w:val="Normal"/>
-      </w:pPr>
-    </w:p>
-    <w:p>
-      <w:pPr>
-        <w:pStyle w:val="Normal"/>
-      </w:pPr>
-    </w:p>
-    <w:p>
-      <w:pPr>
-        <w:pStyle w:val="Normal"/>
-      </w:pPr>
-    </w:p>
-    <w:p>
-      <w:pPr>
-        <w:pStyle w:val="Normal"/>
-      </w:pPr>
-    </w:p>
-    <w:p>
-      <w:pPr>
         <w:pStyle w:val="Ttulo2"/>
         <w:ind w:left="284"/>
       </w:pPr>
@@ -13241,6 +12231,7 @@
     <w:p>
       <w:pPr>
         <w:pStyle w:val="Normal"/>
+        <w:ind/>
         <w:rPr>
           <w:b w:val="1"/>
           <w:bCs w:val="1"/>
@@ -13257,7 +12248,6 @@
     <w:p>
       <w:pPr>
         <w:pStyle w:val="Normal"/>
-        <w:ind/>
       </w:pPr>
     </w:p>
     <w:p>
@@ -13267,7 +12257,7 @@
       </w:pPr>
       <w:r>
         <w:drawing>
-          <wp:inline wp14:editId="7D8ECA1B" wp14:anchorId="0D9C4CC7">
+          <wp:inline wp14:editId="7E692D34" wp14:anchorId="0D9C4CC7">
             <wp:extent cx="5724524" cy="2628900"/>
             <wp:effectExtent l="0" t="0" r="0" b="0"/>
             <wp:docPr id="2045576326" name="" title=""/>
@@ -13282,10 +12272,10 @@
                     <pic:cNvPicPr/>
                   </pic:nvPicPr>
                   <pic:blipFill>
-                    <a:blip r:embed="R339e8b075691435e">
-                      <a:extLst>
+                    <a:blip r:embed="R2cf16d669c6b4324">
+                      <a:extLst xmlns:a="http://schemas.openxmlformats.org/drawingml/2006/main">
                         <a:ext xmlns:a="http://schemas.openxmlformats.org/drawingml/2006/main" uri="{28A0092B-C50C-407E-A947-70E740481C1C}">
-                          <a14:useLocalDpi val="0"/>
+                          <a14:useLocalDpi xmlns:a14="http://schemas.microsoft.com/office/drawing/2010/main" val="0"/>
                         </a:ext>
                       </a:extLst>
                     </a:blip>
@@ -13294,7 +12284,7 @@
                     </a:stretch>
                   </pic:blipFill>
                   <pic:spPr>
-                    <a:xfrm>
+                    <a:xfrm rot="0" flipH="0" flipV="0">
                       <a:off x="0" y="0"/>
                       <a:ext cx="5724524" cy="2628900"/>
                     </a:xfrm>
@@ -13317,6 +12307,132 @@
           <w:bCs w:val="1"/>
         </w:rPr>
       </w:pPr>
+    </w:p>
+    <w:p>
+      <w:pPr>
+        <w:pStyle w:val="Normal"/>
+        <w:rPr>
+          <w:b w:val="1"/>
+          <w:bCs w:val="1"/>
+        </w:rPr>
+      </w:pPr>
+    </w:p>
+    <w:p>
+      <w:pPr>
+        <w:pStyle w:val="Normal"/>
+        <w:rPr>
+          <w:b w:val="1"/>
+          <w:bCs w:val="1"/>
+        </w:rPr>
+      </w:pPr>
+    </w:p>
+    <w:p>
+      <w:pPr>
+        <w:pStyle w:val="Normal"/>
+        <w:rPr>
+          <w:b w:val="1"/>
+          <w:bCs w:val="1"/>
+        </w:rPr>
+      </w:pPr>
+    </w:p>
+    <w:p>
+      <w:pPr>
+        <w:pStyle w:val="Normal"/>
+        <w:rPr>
+          <w:b w:val="1"/>
+          <w:bCs w:val="1"/>
+        </w:rPr>
+      </w:pPr>
+    </w:p>
+    <w:p>
+      <w:pPr>
+        <w:pStyle w:val="Normal"/>
+        <w:rPr>
+          <w:b w:val="1"/>
+          <w:bCs w:val="1"/>
+        </w:rPr>
+      </w:pPr>
+    </w:p>
+    <w:p>
+      <w:pPr>
+        <w:pStyle w:val="Normal"/>
+        <w:rPr>
+          <w:b w:val="1"/>
+          <w:bCs w:val="1"/>
+        </w:rPr>
+      </w:pPr>
+    </w:p>
+    <w:p>
+      <w:pPr>
+        <w:pStyle w:val="Normal"/>
+        <w:rPr>
+          <w:b w:val="1"/>
+          <w:bCs w:val="1"/>
+        </w:rPr>
+      </w:pPr>
+    </w:p>
+    <w:p>
+      <w:pPr>
+        <w:pStyle w:val="Normal"/>
+        <w:rPr>
+          <w:b w:val="1"/>
+          <w:bCs w:val="1"/>
+        </w:rPr>
+      </w:pPr>
+    </w:p>
+    <w:p>
+      <w:pPr>
+        <w:pStyle w:val="Normal"/>
+        <w:rPr>
+          <w:b w:val="1"/>
+          <w:bCs w:val="1"/>
+        </w:rPr>
+      </w:pPr>
+    </w:p>
+    <w:p>
+      <w:pPr>
+        <w:pStyle w:val="Normal"/>
+        <w:rPr>
+          <w:b w:val="1"/>
+          <w:bCs w:val="1"/>
+        </w:rPr>
+      </w:pPr>
+    </w:p>
+    <w:p>
+      <w:pPr>
+        <w:pStyle w:val="Normal"/>
+        <w:rPr>
+          <w:b w:val="1"/>
+          <w:bCs w:val="1"/>
+        </w:rPr>
+      </w:pPr>
+    </w:p>
+    <w:p>
+      <w:pPr>
+        <w:pStyle w:val="Normal"/>
+        <w:rPr>
+          <w:b w:val="1"/>
+          <w:bCs w:val="1"/>
+        </w:rPr>
+      </w:pPr>
+    </w:p>
+    <w:p>
+      <w:pPr>
+        <w:pStyle w:val="Normal"/>
+        <w:rPr>
+          <w:b w:val="1"/>
+          <w:bCs w:val="1"/>
+        </w:rPr>
+      </w:pPr>
+    </w:p>
+    <w:p>
+      <w:pPr>
+        <w:pStyle w:val="Normal"/>
+        <w:rPr>
+          <w:b w:val="1"/>
+          <w:bCs w:val="1"/>
+        </w:rPr>
+      </w:pPr>
       <w:r>
         <w:rPr>
           <w:b w:val="1"/>
@@ -13331,8 +12447,8 @@
       </w:pPr>
       <w:r>
         <w:drawing>
-          <wp:inline wp14:editId="3FBDA2D1" wp14:anchorId="2DE66B9F">
-            <wp:extent cx="5724524" cy="2828925"/>
+          <wp:inline wp14:editId="0570D314" wp14:anchorId="2DE66B9F">
+            <wp:extent cx="5311774" cy="2624954"/>
             <wp:effectExtent l="0" t="0" r="0" b="0"/>
             <wp:docPr id="1883389711" name="" title=""/>
             <wp:cNvGraphicFramePr>
@@ -13346,10 +12462,10 @@
                     <pic:cNvPicPr/>
                   </pic:nvPicPr>
                   <pic:blipFill>
-                    <a:blip r:embed="R410d260974ad4e22">
-                      <a:extLst>
+                    <a:blip r:embed="R1b8c0ae0cffe414f">
+                      <a:extLst xmlns:a="http://schemas.openxmlformats.org/drawingml/2006/main">
                         <a:ext xmlns:a="http://schemas.openxmlformats.org/drawingml/2006/main" uri="{28A0092B-C50C-407E-A947-70E740481C1C}">
-                          <a14:useLocalDpi val="0"/>
+                          <a14:useLocalDpi xmlns:a14="http://schemas.microsoft.com/office/drawing/2010/main" val="0"/>
                         </a:ext>
                       </a:extLst>
                     </a:blip>
@@ -13358,9 +12474,9 @@
                     </a:stretch>
                   </pic:blipFill>
                   <pic:spPr>
-                    <a:xfrm>
+                    <a:xfrm rot="0" flipH="0" flipV="0">
                       <a:off x="0" y="0"/>
-                      <a:ext cx="5724524" cy="2828925"/>
+                      <a:ext cx="5311774" cy="2624954"/>
                     </a:xfrm>
                     <a:prstGeom prst="rect">
                       <a:avLst/>
@@ -13430,7 +12546,7 @@
       </w:pPr>
       <w:r>
         <w:drawing>
-          <wp:inline wp14:editId="5BE6EB9F" wp14:anchorId="4CA41741">
+          <wp:inline wp14:editId="18382A62" wp14:anchorId="4CA41741">
             <wp:extent cx="5724524" cy="2828925"/>
             <wp:effectExtent l="0" t="0" r="0" b="0"/>
             <wp:docPr id="1672164386" name="" title=""/>
@@ -13445,10 +12561,10 @@
                     <pic:cNvPicPr/>
                   </pic:nvPicPr>
                   <pic:blipFill>
-                    <a:blip r:embed="R157eb63466ff4860">
-                      <a:extLst>
+                    <a:blip r:embed="R9e7259db49074eb6">
+                      <a:extLst xmlns:a="http://schemas.openxmlformats.org/drawingml/2006/main">
                         <a:ext xmlns:a="http://schemas.openxmlformats.org/drawingml/2006/main" uri="{28A0092B-C50C-407E-A947-70E740481C1C}">
-                          <a14:useLocalDpi val="0"/>
+                          <a14:useLocalDpi xmlns:a14="http://schemas.microsoft.com/office/drawing/2010/main" val="0"/>
                         </a:ext>
                       </a:extLst>
                     </a:blip>
@@ -13457,7 +12573,7 @@
                     </a:stretch>
                   </pic:blipFill>
                   <pic:spPr>
-                    <a:xfrm>
+                    <a:xfrm rot="0" flipH="0" flipV="0">
                       <a:off x="0" y="0"/>
                       <a:ext cx="5724524" cy="2828925"/>
                     </a:xfrm>
@@ -13471,6 +12587,31 @@
           </wp:inline>
         </w:drawing>
       </w:r>
+    </w:p>
+    <w:p>
+      <w:pPr>
+        <w:pStyle w:val="Normal"/>
+      </w:pPr>
+    </w:p>
+    <w:p>
+      <w:pPr>
+        <w:pStyle w:val="Normal"/>
+      </w:pPr>
+    </w:p>
+    <w:p>
+      <w:pPr>
+        <w:pStyle w:val="Normal"/>
+      </w:pPr>
+    </w:p>
+    <w:p>
+      <w:pPr>
+        <w:pStyle w:val="Normal"/>
+      </w:pPr>
+    </w:p>
+    <w:p>
+      <w:pPr>
+        <w:pStyle w:val="Normal"/>
+      </w:pPr>
     </w:p>
     <w:p>
       <w:pPr>
@@ -13549,21 +12690,6 @@
     <w:p>
       <w:pPr>
         <w:pStyle w:val="Normal"/>
-      </w:pPr>
-    </w:p>
-    <w:p>
-      <w:pPr>
-        <w:pStyle w:val="Normal"/>
-      </w:pPr>
-    </w:p>
-    <w:p>
-      <w:r>
-        <w:br w:type="page"/>
-      </w:r>
-    </w:p>
-    <w:p>
-      <w:pPr>
-        <w:pStyle w:val="Normal"/>
         <w:rPr>
           <w:b w:val="1"/>
           <w:bCs w:val="1"/>
@@ -14063,7 +13189,7 @@
         </w:rPr>
         <w:t xml:space="preserve">Digital: </w:t>
       </w:r>
-      <w:hyperlink r:id="R4e2d8421ab834635">
+      <w:hyperlink r:id="R26383a6200d8426d">
         <w:r>
           <w:rPr>
             <w:rStyle w:val="Hyperlink"/>
@@ -14085,6 +13211,41 @@
           <w:lang w:val="pt-BR"/>
         </w:rPr>
         <w:t xml:space="preserve"> </w:t>
+      </w:r>
+    </w:p>
+    <w:p>
+      <w:pPr>
+        <w:pStyle w:val="Normal"/>
+        <w:rPr>
+          <w:rFonts w:ascii="Arial" w:hAnsi="Arial" w:eastAsia="Arial" w:cs="Arial"/>
+          <w:noProof w:val="0"/>
+          <w:sz w:val="22"/>
+          <w:szCs w:val="22"/>
+          <w:lang w:val="pt-BR"/>
+        </w:rPr>
+      </w:pPr>
+      <w:hyperlink r:id="R4fa3a7e321144348">
+        <w:r>
+          <w:rPr>
+            <w:rStyle w:val="Hyperlink"/>
+            <w:rFonts w:ascii="Arial" w:hAnsi="Arial" w:eastAsia="Arial" w:cs="Arial"/>
+            <w:noProof w:val="0"/>
+            <w:sz w:val="22"/>
+            <w:szCs w:val="22"/>
+            <w:lang w:val="pt-BR"/>
+          </w:rPr>
+          <w:t>DIARIO DE BORDO rapha.docx</w:t>
+        </w:r>
+      </w:hyperlink>
+      <w:r>
+        <w:rPr>
+          <w:rFonts w:ascii="Arial" w:hAnsi="Arial" w:eastAsia="Arial" w:cs="Arial"/>
+          <w:noProof w:val="0"/>
+          <w:sz w:val="22"/>
+          <w:szCs w:val="22"/>
+          <w:lang w:val="pt-BR"/>
+        </w:rPr>
+        <w:t xml:space="preserve"> - Raphael</w:t>
       </w:r>
     </w:p>
     <w:p/>
@@ -18224,29 +17385,27 @@
 </file>
 
 <file path=customXml/item1.xml><?xml version="1.0" encoding="utf-8"?>
-<ct:contentTypeSchema xmlns:ct="http://schemas.microsoft.com/office/2006/metadata/contentType" xmlns:ma="http://schemas.microsoft.com/office/2006/metadata/properties/metaAttributes" ct:_="" ma:_="" ma:contentTypeName="Document" ma:contentTypeID="0x01010015CF93D9AA63C341B277EA43B1A607F0" ma:contentTypeVersion="13" ma:contentTypeDescription="Create a new document." ma:contentTypeScope="" ma:versionID="d9385b187657d2b1ae03bdc92fe0f895">
-  <xsd:schema xmlns:xsd="http://www.w3.org/2001/XMLSchema" xmlns:xs="http://www.w3.org/2001/XMLSchema" xmlns:p="http://schemas.microsoft.com/office/2006/metadata/properties" xmlns:ns3="ff9734ef-ed61-47a9-b350-3c105d3b9220" xmlns:ns4="5a066ee0-45df-440a-95da-dfa4c119f82d" targetNamespace="http://schemas.microsoft.com/office/2006/metadata/properties" ma:root="true" ma:fieldsID="5eb6cd14adb4e685f0a536132ef11ef3" ns3:_="" ns4:_="">
-    <xsd:import namespace="ff9734ef-ed61-47a9-b350-3c105d3b9220"/>
-    <xsd:import namespace="5a066ee0-45df-440a-95da-dfa4c119f82d"/>
+<ct:contentTypeSchema xmlns:ct="http://schemas.microsoft.com/office/2006/metadata/contentType" xmlns:ma="http://schemas.microsoft.com/office/2006/metadata/properties/metaAttributes" ct:_="" ma:_="" ma:contentTypeName="Documento" ma:contentTypeID="0x010100EF711AF6B7CDFE42A7292E290E839F4C" ma:contentTypeVersion="12" ma:contentTypeDescription="Crie um novo documento." ma:contentTypeScope="" ma:versionID="8a254c4cd66b29d4c8196d909f2a1b33">
+  <xsd:schema xmlns:xsd="http://www.w3.org/2001/XMLSchema" xmlns:xs="http://www.w3.org/2001/XMLSchema" xmlns:p="http://schemas.microsoft.com/office/2006/metadata/properties" xmlns:ns2="fd7b78b6-a464-4152-bcaa-79df0bcba7e7" xmlns:ns3="094684e8-0ad3-47bf-92d7-9b2deded5e69" targetNamespace="http://schemas.microsoft.com/office/2006/metadata/properties" ma:root="true" ma:fieldsID="15551a6dd6bde1081c70f4c11c48289e" ns2:_="" ns3:_="">
+    <xsd:import namespace="fd7b78b6-a464-4152-bcaa-79df0bcba7e7"/>
+    <xsd:import namespace="094684e8-0ad3-47bf-92d7-9b2deded5e69"/>
     <xsd:element name="properties">
       <xsd:complexType>
         <xsd:sequence>
           <xsd:element name="documentManagement">
             <xsd:complexType>
               <xsd:all>
-                <xsd:element ref="ns3:MediaServiceMetadata" minOccurs="0"/>
-                <xsd:element ref="ns3:MediaServiceFastMetadata" minOccurs="0"/>
-                <xsd:element ref="ns3:MediaServiceSearchProperties" minOccurs="0"/>
-                <xsd:element ref="ns3:MediaServiceObjectDetectorVersions" minOccurs="0"/>
-                <xsd:element ref="ns3:_activity" minOccurs="0"/>
-                <xsd:element ref="ns4:SharedWithUsers" minOccurs="0"/>
-                <xsd:element ref="ns4:SharedWithDetails" minOccurs="0"/>
-                <xsd:element ref="ns4:SharingHintHash" minOccurs="0"/>
-                <xsd:element ref="ns3:MediaServiceDateTaken" minOccurs="0"/>
-                <xsd:element ref="ns3:MediaServiceGenerationTime" minOccurs="0"/>
-                <xsd:element ref="ns3:MediaServiceEventHashCode" minOccurs="0"/>
-                <xsd:element ref="ns3:MediaServiceSystemTags" minOccurs="0"/>
-                <xsd:element ref="ns3:MediaServiceOCR" minOccurs="0"/>
+                <xsd:element ref="ns2:ReferenceId" minOccurs="0"/>
+                <xsd:element ref="ns2:MediaServiceMetadata" minOccurs="0"/>
+                <xsd:element ref="ns2:MediaServiceFastMetadata" minOccurs="0"/>
+                <xsd:element ref="ns2:MediaServiceSearchProperties" minOccurs="0"/>
+                <xsd:element ref="ns2:MediaServiceObjectDetectorVersions" minOccurs="0"/>
+                <xsd:element ref="ns2:lcf76f155ced4ddcb4097134ff3c332f" minOccurs="0"/>
+                <xsd:element ref="ns3:TaxCatchAll" minOccurs="0"/>
+                <xsd:element ref="ns2:MediaServiceDateTaken" minOccurs="0"/>
+                <xsd:element ref="ns2:MediaServiceOCR" minOccurs="0"/>
+                <xsd:element ref="ns2:MediaServiceGenerationTime" minOccurs="0"/>
+                <xsd:element ref="ns2:MediaServiceEventHashCode" minOccurs="0"/>
               </xsd:all>
             </xsd:complexType>
           </xsd:element>
@@ -18254,95 +17413,77 @@
       </xsd:complexType>
     </xsd:element>
   </xsd:schema>
-  <xsd:schema xmlns:xsd="http://www.w3.org/2001/XMLSchema" xmlns:xs="http://www.w3.org/2001/XMLSchema" xmlns:dms="http://schemas.microsoft.com/office/2006/documentManagement/types" xmlns:pc="http://schemas.microsoft.com/office/infopath/2007/PartnerControls" targetNamespace="ff9734ef-ed61-47a9-b350-3c105d3b9220" elementFormDefault="qualified">
+  <xsd:schema xmlns:xsd="http://www.w3.org/2001/XMLSchema" xmlns:xs="http://www.w3.org/2001/XMLSchema" xmlns:dms="http://schemas.microsoft.com/office/2006/documentManagement/types" xmlns:pc="http://schemas.microsoft.com/office/infopath/2007/PartnerControls" targetNamespace="fd7b78b6-a464-4152-bcaa-79df0bcba7e7" elementFormDefault="qualified">
     <xsd:import namespace="http://schemas.microsoft.com/office/2006/documentManagement/types"/>
     <xsd:import namespace="http://schemas.microsoft.com/office/infopath/2007/PartnerControls"/>
-    <xsd:element name="MediaServiceMetadata" ma:index="8" nillable="true" ma:displayName="MediaServiceMetadata" ma:hidden="true" ma:internalName="MediaServiceMetadata" ma:readOnly="true">
+    <xsd:element name="ReferenceId" ma:index="8" nillable="true" ma:displayName="ReferenceId" ma:indexed="true" ma:internalName="ReferenceId">
+      <xsd:simpleType>
+        <xsd:restriction base="dms:Text"/>
+      </xsd:simpleType>
+    </xsd:element>
+    <xsd:element name="MediaServiceMetadata" ma:index="9" nillable="true" ma:displayName="MediaServiceMetadata" ma:hidden="true" ma:internalName="MediaServiceMetadata" ma:readOnly="true">
       <xsd:simpleType>
         <xsd:restriction base="dms:Note"/>
       </xsd:simpleType>
     </xsd:element>
-    <xsd:element name="MediaServiceFastMetadata" ma:index="9" nillable="true" ma:displayName="MediaServiceFastMetadata" ma:hidden="true" ma:internalName="MediaServiceFastMetadata" ma:readOnly="true">
+    <xsd:element name="MediaServiceFastMetadata" ma:index="10" nillable="true" ma:displayName="MediaServiceFastMetadata" ma:hidden="true" ma:internalName="MediaServiceFastMetadata" ma:readOnly="true">
       <xsd:simpleType>
         <xsd:restriction base="dms:Note"/>
       </xsd:simpleType>
     </xsd:element>
-    <xsd:element name="MediaServiceSearchProperties" ma:index="10" nillable="true" ma:displayName="MediaServiceSearchProperties" ma:hidden="true" ma:internalName="MediaServiceSearchProperties" ma:readOnly="true">
+    <xsd:element name="MediaServiceSearchProperties" ma:index="11" nillable="true" ma:displayName="MediaServiceSearchProperties" ma:hidden="true" ma:internalName="MediaServiceSearchProperties" ma:readOnly="true">
       <xsd:simpleType>
         <xsd:restriction base="dms:Note"/>
       </xsd:simpleType>
     </xsd:element>
-    <xsd:element name="MediaServiceObjectDetectorVersions" ma:index="11" nillable="true" ma:displayName="MediaServiceObjectDetectorVersions" ma:hidden="true" ma:indexed="true" ma:internalName="MediaServiceObjectDetectorVersions" ma:readOnly="true">
+    <xsd:element name="MediaServiceObjectDetectorVersions" ma:index="12" nillable="true" ma:displayName="MediaServiceObjectDetectorVersions" ma:hidden="true" ma:indexed="true" ma:internalName="MediaServiceObjectDetectorVersions" ma:readOnly="true">
       <xsd:simpleType>
         <xsd:restriction base="dms:Text"/>
       </xsd:simpleType>
     </xsd:element>
-    <xsd:element name="_activity" ma:index="12" nillable="true" ma:displayName="_activity" ma:hidden="true" ma:internalName="_activity">
-      <xsd:simpleType>
-        <xsd:restriction base="dms:Note"/>
-      </xsd:simpleType>
+    <xsd:element name="lcf76f155ced4ddcb4097134ff3c332f" ma:index="14" nillable="true" ma:taxonomy="true" ma:internalName="lcf76f155ced4ddcb4097134ff3c332f" ma:taxonomyFieldName="MediaServiceImageTags" ma:displayName="Marcações de imagem" ma:readOnly="false" ma:fieldId="{5cf76f15-5ced-4ddc-b409-7134ff3c332f}" ma:taxonomyMulti="true" ma:sspId="0ef6089c-5148-4909-88ac-65974e5b7eb0" ma:termSetId="09814cd3-568e-fe90-9814-8d621ff8fb84" ma:anchorId="fba54fb3-c3e1-fe81-a776-ca4b69148c4d" ma:open="true" ma:isKeyword="false">
+      <xsd:complexType>
+        <xsd:sequence>
+          <xsd:element ref="pc:Terms" minOccurs="0" maxOccurs="1"/>
+        </xsd:sequence>
+      </xsd:complexType>
     </xsd:element>
     <xsd:element name="MediaServiceDateTaken" ma:index="16" nillable="true" ma:displayName="MediaServiceDateTaken" ma:hidden="true" ma:indexed="true" ma:internalName="MediaServiceDateTaken" ma:readOnly="true">
       <xsd:simpleType>
         <xsd:restriction base="dms:Text"/>
       </xsd:simpleType>
     </xsd:element>
-    <xsd:element name="MediaServiceGenerationTime" ma:index="17" nillable="true" ma:displayName="MediaServiceGenerationTime" ma:hidden="true" ma:internalName="MediaServiceGenerationTime" ma:readOnly="true">
-      <xsd:simpleType>
-        <xsd:restriction base="dms:Text"/>
-      </xsd:simpleType>
-    </xsd:element>
-    <xsd:element name="MediaServiceEventHashCode" ma:index="18" nillable="true" ma:displayName="MediaServiceEventHashCode" ma:hidden="true" ma:internalName="MediaServiceEventHashCode" ma:readOnly="true">
-      <xsd:simpleType>
-        <xsd:restriction base="dms:Text"/>
-      </xsd:simpleType>
-    </xsd:element>
-    <xsd:element name="MediaServiceSystemTags" ma:index="19" nillable="true" ma:displayName="MediaServiceSystemTags" ma:hidden="true" ma:internalName="MediaServiceSystemTags" ma:readOnly="true">
-      <xsd:simpleType>
-        <xsd:restriction base="dms:Note"/>
-      </xsd:simpleType>
-    </xsd:element>
-    <xsd:element name="MediaServiceOCR" ma:index="20" nillable="true" ma:displayName="Extracted Text" ma:internalName="MediaServiceOCR" ma:readOnly="true">
+    <xsd:element name="MediaServiceOCR" ma:index="17" nillable="true" ma:displayName="Extracted Text" ma:internalName="MediaServiceOCR" ma:readOnly="true">
       <xsd:simpleType>
         <xsd:restriction base="dms:Note">
           <xsd:maxLength value="255"/>
         </xsd:restriction>
       </xsd:simpleType>
     </xsd:element>
+    <xsd:element name="MediaServiceGenerationTime" ma:index="18" nillable="true" ma:displayName="MediaServiceGenerationTime" ma:hidden="true" ma:internalName="MediaServiceGenerationTime" ma:readOnly="true">
+      <xsd:simpleType>
+        <xsd:restriction base="dms:Text"/>
+      </xsd:simpleType>
+    </xsd:element>
+    <xsd:element name="MediaServiceEventHashCode" ma:index="19" nillable="true" ma:displayName="MediaServiceEventHashCode" ma:hidden="true" ma:internalName="MediaServiceEventHashCode" ma:readOnly="true">
+      <xsd:simpleType>
+        <xsd:restriction base="dms:Text"/>
+      </xsd:simpleType>
+    </xsd:element>
   </xsd:schema>
-  <xsd:schema xmlns:xsd="http://www.w3.org/2001/XMLSchema" xmlns:xs="http://www.w3.org/2001/XMLSchema" xmlns:dms="http://schemas.microsoft.com/office/2006/documentManagement/types" xmlns:pc="http://schemas.microsoft.com/office/infopath/2007/PartnerControls" targetNamespace="5a066ee0-45df-440a-95da-dfa4c119f82d" elementFormDefault="qualified">
+  <xsd:schema xmlns:xsd="http://www.w3.org/2001/XMLSchema" xmlns:xs="http://www.w3.org/2001/XMLSchema" xmlns:dms="http://schemas.microsoft.com/office/2006/documentManagement/types" xmlns:pc="http://schemas.microsoft.com/office/infopath/2007/PartnerControls" targetNamespace="094684e8-0ad3-47bf-92d7-9b2deded5e69" elementFormDefault="qualified">
     <xsd:import namespace="http://schemas.microsoft.com/office/2006/documentManagement/types"/>
     <xsd:import namespace="http://schemas.microsoft.com/office/infopath/2007/PartnerControls"/>
-    <xsd:element name="SharedWithUsers" ma:index="13" nillable="true" ma:displayName="Shared With" ma:internalName="SharedWithUsers" ma:readOnly="true">
+    <xsd:element name="TaxCatchAll" ma:index="15" nillable="true" ma:displayName="Taxonomy Catch All Column" ma:hidden="true" ma:list="{19848867-50a3-4be3-be43-9198f2b3d157}" ma:internalName="TaxCatchAll" ma:showField="CatchAllData" ma:web="094684e8-0ad3-47bf-92d7-9b2deded5e69">
       <xsd:complexType>
         <xsd:complexContent>
-          <xsd:extension base="dms:UserMulti">
+          <xsd:extension base="dms:MultiChoiceLookup">
             <xsd:sequence>
-              <xsd:element name="UserInfo" minOccurs="0" maxOccurs="unbounded">
-                <xsd:complexType>
-                  <xsd:sequence>
-                    <xsd:element name="DisplayName" type="xsd:string" minOccurs="0"/>
-                    <xsd:element name="AccountId" type="dms:UserId" minOccurs="0" nillable="true"/>
-                    <xsd:element name="AccountType" type="xsd:string" minOccurs="0"/>
-                  </xsd:sequence>
-                </xsd:complexType>
-              </xsd:element>
+              <xsd:element name="Value" type="dms:Lookup" maxOccurs="unbounded" minOccurs="0" nillable="true"/>
             </xsd:sequence>
           </xsd:extension>
         </xsd:complexContent>
       </xsd:complexType>
-    </xsd:element>
-    <xsd:element name="SharedWithDetails" ma:index="14" nillable="true" ma:displayName="Shared With Details" ma:internalName="SharedWithDetails" ma:readOnly="true">
-      <xsd:simpleType>
-        <xsd:restriction base="dms:Note">
-          <xsd:maxLength value="255"/>
-        </xsd:restriction>
-      </xsd:simpleType>
-    </xsd:element>
-    <xsd:element name="SharingHintHash" ma:index="15" nillable="true" ma:displayName="Sharing Hint Hash" ma:hidden="true" ma:internalName="SharingHintHash" ma:readOnly="true">
-      <xsd:simpleType>
-        <xsd:restriction base="dms:Text"/>
-      </xsd:simpleType>
     </xsd:element>
   </xsd:schema>
   <xsd:schema xmlns="http://schemas.openxmlformats.org/package/2006/metadata/core-properties" xmlns:xsd="http://www.w3.org/2001/XMLSchema" xmlns:xsi="http://www.w3.org/2001/XMLSchema-instance" xmlns:dc="http://purl.org/dc/elements/1.1/" xmlns:dcterms="http://purl.org/dc/terms/" xmlns:odoc="http://schemas.microsoft.com/internal/obd" targetNamespace="http://schemas.openxmlformats.org/package/2006/metadata/core-properties" elementFormDefault="qualified" attributeFormDefault="unqualified" blockDefault="#all">
@@ -18354,8 +17495,8 @@
         <xsd:element ref="dc:creator" minOccurs="0" maxOccurs="1"/>
         <xsd:element ref="dcterms:created" minOccurs="0" maxOccurs="1"/>
         <xsd:element ref="dc:identifier" minOccurs="0" maxOccurs="1"/>
-        <xsd:element name="contentType" minOccurs="0" maxOccurs="1" type="xsd:string" ma:index="0" ma:displayName="Content Type"/>
-        <xsd:element ref="dc:title" minOccurs="0" maxOccurs="1" ma:index="4" ma:displayName="Title"/>
+        <xsd:element name="contentType" minOccurs="0" maxOccurs="1" type="xsd:string" ma:index="0" ma:displayName="Tipo de Conteúdo"/>
+        <xsd:element ref="dc:title" minOccurs="0" maxOccurs="1" ma:index="4" ma:displayName="Título"/>
         <xsd:element ref="dc:subject" minOccurs="0" maxOccurs="1"/>
         <xsd:element ref="dc:description" minOccurs="0" maxOccurs="1"/>
         <xsd:element name="keywords" minOccurs="0" maxOccurs="1" type="xsd:string"/>
@@ -18456,7 +17597,11 @@
 <file path=customXml/item3.xml><?xml version="1.0" encoding="utf-8"?>
 <p:properties xmlns:p="http://schemas.microsoft.com/office/2006/metadata/properties" xmlns:xsi="http://www.w3.org/2001/XMLSchema-instance" xmlns:pc="http://schemas.microsoft.com/office/infopath/2007/PartnerControls">
   <documentManagement>
-    <_activity xmlns="ff9734ef-ed61-47a9-b350-3c105d3b9220" xsi:nil="true"/>
+    <lcf76f155ced4ddcb4097134ff3c332f xmlns="fd7b78b6-a464-4152-bcaa-79df0bcba7e7">
+      <Terms xmlns="http://schemas.microsoft.com/office/infopath/2007/PartnerControls"/>
+    </lcf76f155ced4ddcb4097134ff3c332f>
+    <ReferenceId xmlns="fd7b78b6-a464-4152-bcaa-79df0bcba7e7" xsi:nil="true"/>
+    <TaxCatchAll xmlns="094684e8-0ad3-47bf-92d7-9b2deded5e69" xsi:nil="true"/>
   </documentManagement>
 </p:properties>
 </file>
@@ -18466,22 +17611,7 @@
 </file>
 
 <file path=customXml/itemProps1.xml><?xml version="1.0" encoding="utf-8"?>
-<ds:datastoreItem xmlns:ds="http://schemas.openxmlformats.org/officeDocument/2006/customXml" ds:itemID="{719A887D-C8AE-4C14-B230-1E3309DBD3DE}">
-  <ds:schemaRefs>
-    <ds:schemaRef ds:uri="http://schemas.microsoft.com/office/2006/metadata/contentType"/>
-    <ds:schemaRef ds:uri="http://schemas.microsoft.com/office/2006/metadata/properties/metaAttributes"/>
-    <ds:schemaRef ds:uri="http://www.w3.org/2001/XMLSchema"/>
-    <ds:schemaRef ds:uri="http://schemas.microsoft.com/office/2006/metadata/properties"/>
-    <ds:schemaRef ds:uri="ff9734ef-ed61-47a9-b350-3c105d3b9220"/>
-    <ds:schemaRef ds:uri="5a066ee0-45df-440a-95da-dfa4c119f82d"/>
-    <ds:schemaRef ds:uri="http://schemas.microsoft.com/office/2006/documentManagement/types"/>
-    <ds:schemaRef ds:uri="http://schemas.microsoft.com/office/infopath/2007/PartnerControls"/>
-    <ds:schemaRef ds:uri="http://schemas.openxmlformats.org/package/2006/metadata/core-properties"/>
-    <ds:schemaRef ds:uri="http://purl.org/dc/elements/1.1/"/>
-    <ds:schemaRef ds:uri="http://purl.org/dc/terms/"/>
-    <ds:schemaRef ds:uri="http://schemas.microsoft.com/internal/obd"/>
-  </ds:schemaRefs>
-</ds:datastoreItem>
+<ds:datastoreItem xmlns:ds="http://schemas.openxmlformats.org/officeDocument/2006/customXml" ds:itemID="{648997CC-7EB7-4853-90B2-909482F62C9E}"/>
 </file>
 
 <file path=customXml/itemProps2.xml><?xml version="1.0" encoding="utf-8"?>

</xml_diff>